<commit_message>
Fix GUI and update User manual
</commit_message>
<xml_diff>
--- a/UserManual.docx
+++ b/UserManual.docx
@@ -1134,7 +1134,16 @@
                                         <w:sz w:val="28"/>
                                         <w:szCs w:val="28"/>
                                       </w:rPr>
-                                      <w:t>User Manual Version 0.1</w:t>
+                                      <w:t>User Manual Version 0.</w:t>
+                                    </w:r>
+                                    <w:r>
+                                      <w:rPr>
+                                        <w:caps/>
+                                        <w:color w:val="4472C4" w:themeColor="accent1"/>
+                                        <w:sz w:val="28"/>
+                                        <w:szCs w:val="28"/>
+                                      </w:rPr>
+                                      <w:t>3</w:t>
                                     </w:r>
                                   </w:p>
                                 </w:sdtContent>
@@ -1237,7 +1246,16 @@
                                   <w:sz w:val="28"/>
                                   <w:szCs w:val="28"/>
                                 </w:rPr>
-                                <w:t>User Manual Version 0.1</w:t>
+                                <w:t>User Manual Version 0.</w:t>
+                              </w:r>
+                              <w:r>
+                                <w:rPr>
+                                  <w:caps/>
+                                  <w:color w:val="4472C4" w:themeColor="accent1"/>
+                                  <w:sz w:val="28"/>
+                                  <w:szCs w:val="28"/>
+                                </w:rPr>
+                                <w:t>3</w:t>
                               </w:r>
                             </w:p>
                           </w:sdtContent>
@@ -1367,7 +1385,7 @@
                                   <w:tag w:val=""/>
                                   <w:id w:val="1406722734"/>
                                   <w:dataBinding w:prefixMappings="xmlns:ns0='http://schemas.microsoft.com/office/2006/coverPageProps' " w:xpath="/ns0:CoverPageProperties[1]/ns0:PublishDate[1]" w:storeItemID="{55AF091B-3C7A-41E3-B477-F2FDAA23CFDA}"/>
-                                  <w:date w:fullDate="2018-01-01T00:00:00Z">
+                                  <w:date w:fullDate="2019-01-01T00:00:00Z">
                                     <w:dateFormat w:val="yyyy"/>
                                     <w:lid w:val="en-US"/>
                                     <w:storeMappedDataAs w:val="dateTime"/>
@@ -1400,7 +1418,7 @@
                                         <w:sz w:val="24"/>
                                         <w:szCs w:val="24"/>
                                       </w:rPr>
-                                      <w:t>8</w:t>
+                                      <w:t>9</w:t>
                                     </w:r>
                                   </w:p>
                                 </w:sdtContent>
@@ -1442,7 +1460,7 @@
                             <w:tag w:val=""/>
                             <w:id w:val="1406722734"/>
                             <w:dataBinding w:prefixMappings="xmlns:ns0='http://schemas.microsoft.com/office/2006/coverPageProps' " w:xpath="/ns0:CoverPageProperties[1]/ns0:PublishDate[1]" w:storeItemID="{55AF091B-3C7A-41E3-B477-F2FDAA23CFDA}"/>
-                            <w:date w:fullDate="2018-01-01T00:00:00Z">
+                            <w:date w:fullDate="2019-01-01T00:00:00Z">
                               <w:dateFormat w:val="yyyy"/>
                               <w:lid w:val="en-US"/>
                               <w:storeMappedDataAs w:val="dateTime"/>
@@ -1475,7 +1493,7 @@
                                   <w:sz w:val="24"/>
                                   <w:szCs w:val="24"/>
                                 </w:rPr>
-                                <w:t>8</w:t>
+                                <w:t>9</w:t>
                               </w:r>
                             </w:p>
                           </w:sdtContent>
@@ -1495,6 +1513,8 @@
             <w:br w:type="page"/>
           </w:r>
         </w:p>
+        <w:bookmarkStart w:id="0" w:name="_GoBack" w:displacedByCustomXml="next"/>
+        <w:bookmarkEnd w:id="0" w:displacedByCustomXml="next"/>
       </w:sdtContent>
     </w:sdt>
     <w:sdt>
@@ -3650,12 +3670,12 @@
         <w:pStyle w:val="Heading1"/>
         <w:spacing w:line="240" w:lineRule="auto"/>
       </w:pPr>
-      <w:bookmarkStart w:id="0" w:name="_Toc502137348"/>
+      <w:bookmarkStart w:id="1" w:name="_Toc502137348"/>
       <w:r>
         <w:lastRenderedPageBreak/>
         <w:t>Introduction</w:t>
       </w:r>
-      <w:bookmarkEnd w:id="0"/>
+      <w:bookmarkEnd w:id="1"/>
     </w:p>
     <w:p>
       <w:pPr>
@@ -3685,10 +3705,21 @@
         <w:rPr>
           <w:i/>
           <w:iCs/>
-          <w:sz w:val="24"/>
-          <w:szCs w:val="24"/>
-        </w:rPr>
-        <w:t>Registrar</w:t>
+          <w:noProof/>
+          <w:sz w:val="24"/>
+          <w:szCs w:val="24"/>
+        </w:rPr>
+        <w:t>The r</w:t>
+      </w:r>
+      <w:r>
+        <w:rPr>
+          <w:i/>
+          <w:iCs/>
+          <w:noProof/>
+          <w:sz w:val="24"/>
+          <w:szCs w:val="24"/>
+        </w:rPr>
+        <w:t>egistrar</w:t>
       </w:r>
       <w:r>
         <w:rPr>
@@ -3702,7 +3733,22 @@
           <w:sz w:val="24"/>
           <w:szCs w:val="24"/>
         </w:rPr>
-        <w:t xml:space="preserve">is a software for stitching and registration designed for different proposes including 1. </w:t>
+        <w:t xml:space="preserve">is </w:t>
+      </w:r>
+      <w:r>
+        <w:rPr>
+          <w:noProof/>
+          <w:sz w:val="24"/>
+          <w:szCs w:val="24"/>
+        </w:rPr>
+        <w:t>software</w:t>
+      </w:r>
+      <w:r>
+        <w:rPr>
+          <w:sz w:val="24"/>
+          <w:szCs w:val="24"/>
+        </w:rPr>
+        <w:t xml:space="preserve"> for stitching and registration designed for different proposes including 1. </w:t>
       </w:r>
       <w:r>
         <w:rPr>
@@ -3716,7 +3762,29 @@
           <w:sz w:val="24"/>
           <w:szCs w:val="24"/>
         </w:rPr>
-        <w:t>titching of 3D image stacks of entire brain, 2. registration of time-lapse images, and 3. registration of images within stacks.</w:t>
+        <w:t xml:space="preserve">titching of 3D image stacks of </w:t>
+      </w:r>
+      <w:r>
+        <w:rPr>
+          <w:sz w:val="24"/>
+          <w:szCs w:val="24"/>
+        </w:rPr>
+        <w:t xml:space="preserve">the </w:t>
+      </w:r>
+      <w:r>
+        <w:rPr>
+          <w:noProof/>
+          <w:sz w:val="24"/>
+          <w:szCs w:val="24"/>
+        </w:rPr>
+        <w:t>entire</w:t>
+      </w:r>
+      <w:r>
+        <w:rPr>
+          <w:sz w:val="24"/>
+          <w:szCs w:val="24"/>
+        </w:rPr>
+        <w:t xml:space="preserve"> brain, 2. registration of time-lapse images, and 3. registration of images within stacks.</w:t>
       </w:r>
       <w:r>
         <w:rPr>
@@ -3747,7 +3815,35 @@
           <w:sz w:val="24"/>
           <w:szCs w:val="24"/>
         </w:rPr>
-        <w:t>Stitching of 3D image stacks of entire brain:</w:t>
+        <w:t xml:space="preserve">Stitching of 3D image stacks of </w:t>
+      </w:r>
+      <w:r>
+        <w:rPr>
+          <w:b/>
+          <w:bCs/>
+          <w:sz w:val="24"/>
+          <w:szCs w:val="24"/>
+        </w:rPr>
+        <w:t xml:space="preserve">the </w:t>
+      </w:r>
+      <w:r>
+        <w:rPr>
+          <w:b/>
+          <w:bCs/>
+          <w:noProof/>
+          <w:sz w:val="24"/>
+          <w:szCs w:val="24"/>
+        </w:rPr>
+        <w:t>entire</w:t>
+      </w:r>
+      <w:r>
+        <w:rPr>
+          <w:b/>
+          <w:bCs/>
+          <w:sz w:val="24"/>
+          <w:szCs w:val="24"/>
+        </w:rPr>
+        <w:t xml:space="preserve"> brain:</w:t>
       </w:r>
       <w:r>
         <w:rPr>
@@ -3761,7 +3857,22 @@
           <w:sz w:val="24"/>
           <w:szCs w:val="24"/>
         </w:rPr>
-        <w:t xml:space="preserve"> imaging experiment, if applied to the mouse brain, would result in tens of thousands of image stacks, totaling several terabytes of data. Because, imaging is generally done with small overlaps between neighboring stacks, the information contained in the stack overlap regio</w:t>
+        <w:t xml:space="preserve"> imaging experiment, if applied to the mouse brain, would result in tens of thousands of image stacks, totaling several terabytes of data. </w:t>
+      </w:r>
+      <w:r>
+        <w:rPr>
+          <w:noProof/>
+          <w:sz w:val="24"/>
+          <w:szCs w:val="24"/>
+        </w:rPr>
+        <w:t>Because</w:t>
+      </w:r>
+      <w:r>
+        <w:rPr>
+          <w:sz w:val="24"/>
+          <w:szCs w:val="24"/>
+        </w:rPr>
+        <w:t xml:space="preserve"> imaging is generally done with small overlaps between neighboring stacks, the information contained in the stack overlap regio</w:t>
       </w:r>
       <w:r>
         <w:rPr>
@@ -3800,7 +3911,22 @@
           <w:sz w:val="24"/>
           <w:szCs w:val="24"/>
         </w:rPr>
-        <w:t>software can provide the ability of stitching 3D stacks in both sequential and parallel and output the registered stack positions</w:t>
+        <w:t xml:space="preserve">software can provide the ability </w:t>
+      </w:r>
+      <w:r>
+        <w:rPr>
+          <w:noProof/>
+          <w:sz w:val="24"/>
+          <w:szCs w:val="24"/>
+        </w:rPr>
+        <w:t>to stitch</w:t>
+      </w:r>
+      <w:r>
+        <w:rPr>
+          <w:sz w:val="24"/>
+          <w:szCs w:val="24"/>
+        </w:rPr>
+        <w:t xml:space="preserve"> 3D stacks in both sequential and parallel and output the registered stack positions</w:t>
       </w:r>
       <w:r>
         <w:rPr>
@@ -3863,7 +3989,22 @@
           <w:sz w:val="24"/>
           <w:szCs w:val="24"/>
         </w:rPr>
-        <w:t xml:space="preserve"> the second goal of this application is to register 3D stack images captured in different times. These images are usually </w:t>
+        <w:t xml:space="preserve"> the second goal of this application is to register 3D stack images captured </w:t>
+      </w:r>
+      <w:r>
+        <w:rPr>
+          <w:noProof/>
+          <w:sz w:val="24"/>
+          <w:szCs w:val="24"/>
+        </w:rPr>
+        <w:t>at</w:t>
+      </w:r>
+      <w:r>
+        <w:rPr>
+          <w:sz w:val="24"/>
+          <w:szCs w:val="24"/>
+        </w:rPr>
+        <w:t xml:space="preserve"> different times. These images are usually </w:t>
       </w:r>
       <w:r>
         <w:rPr>
@@ -3881,10 +4022,41 @@
       </w:r>
       <w:r>
         <w:rPr>
-          <w:sz w:val="24"/>
-          <w:szCs w:val="24"/>
-        </w:rPr>
-        <w:t>a same part of the brain in different time. The current</w:t>
+          <w:noProof/>
+          <w:sz w:val="24"/>
+          <w:szCs w:val="24"/>
+        </w:rPr>
+        <w:t>the</w:t>
+      </w:r>
+      <w:r>
+        <w:rPr>
+          <w:noProof/>
+          <w:sz w:val="24"/>
+          <w:szCs w:val="24"/>
+        </w:rPr>
+        <w:t xml:space="preserve"> same</w:t>
+      </w:r>
+      <w:r>
+        <w:rPr>
+          <w:sz w:val="24"/>
+          <w:szCs w:val="24"/>
+        </w:rPr>
+        <w:t xml:space="preserve"> part of the brain </w:t>
+      </w:r>
+      <w:r>
+        <w:rPr>
+          <w:noProof/>
+          <w:sz w:val="24"/>
+          <w:szCs w:val="24"/>
+        </w:rPr>
+        <w:t>at</w:t>
+      </w:r>
+      <w:r>
+        <w:rPr>
+          <w:sz w:val="24"/>
+          <w:szCs w:val="24"/>
+        </w:rPr>
+        <w:t xml:space="preserve"> different time. The current</w:t>
       </w:r>
       <w:r>
         <w:rPr>
@@ -3921,7 +4093,22 @@
           <w:sz w:val="24"/>
           <w:szCs w:val="24"/>
         </w:rPr>
-        <w:t>register this type of images with a high accuracy.</w:t>
+        <w:t xml:space="preserve">register this type of images with </w:t>
+      </w:r>
+      <w:r>
+        <w:rPr>
+          <w:noProof/>
+          <w:sz w:val="24"/>
+          <w:szCs w:val="24"/>
+        </w:rPr>
+        <w:t>high</w:t>
+      </w:r>
+      <w:r>
+        <w:rPr>
+          <w:sz w:val="24"/>
+          <w:szCs w:val="24"/>
+        </w:rPr>
+        <w:t xml:space="preserve"> accuracy.</w:t>
       </w:r>
       <w:r>
         <w:rPr>
@@ -3975,7 +4162,6 @@
         </w:rPr>
         <w:t xml:space="preserve">: </w:t>
       </w:r>
-      <w:proofErr w:type="gramStart"/>
       <w:r>
         <w:rPr>
           <w:sz w:val="24"/>
@@ -3983,7 +4169,6 @@
         </w:rPr>
         <w:t>the</w:t>
       </w:r>
-      <w:proofErr w:type="gramEnd"/>
       <w:r>
         <w:rPr>
           <w:sz w:val="24"/>
@@ -4049,7 +4234,97 @@
           <w:sz w:val="24"/>
           <w:szCs w:val="24"/>
         </w:rPr>
-        <w:t xml:space="preserve"> Large scale image stacks captured in live animal can be transformed within the slices of the stacks. This is a common issue specially in EM data. Using this ability of the software, you can register the slices based on different transformation provided in the GUI.</w:t>
+        <w:t xml:space="preserve"> </w:t>
+      </w:r>
+      <w:r>
+        <w:rPr>
+          <w:noProof/>
+          <w:sz w:val="24"/>
+          <w:szCs w:val="24"/>
+        </w:rPr>
+        <w:t>Large</w:t>
+      </w:r>
+      <w:r>
+        <w:rPr>
+          <w:noProof/>
+          <w:sz w:val="24"/>
+          <w:szCs w:val="24"/>
+        </w:rPr>
+        <w:t>-</w:t>
+      </w:r>
+      <w:r>
+        <w:rPr>
+          <w:noProof/>
+          <w:sz w:val="24"/>
+          <w:szCs w:val="24"/>
+        </w:rPr>
+        <w:t>scale</w:t>
+      </w:r>
+      <w:r>
+        <w:rPr>
+          <w:sz w:val="24"/>
+          <w:szCs w:val="24"/>
+        </w:rPr>
+        <w:t xml:space="preserve"> image stacks captured in </w:t>
+      </w:r>
+      <w:r>
+        <w:rPr>
+          <w:sz w:val="24"/>
+          <w:szCs w:val="24"/>
+        </w:rPr>
+        <w:t xml:space="preserve">a </w:t>
+      </w:r>
+      <w:r>
+        <w:rPr>
+          <w:noProof/>
+          <w:sz w:val="24"/>
+          <w:szCs w:val="24"/>
+        </w:rPr>
+        <w:t>live</w:t>
+      </w:r>
+      <w:r>
+        <w:rPr>
+          <w:sz w:val="24"/>
+          <w:szCs w:val="24"/>
+        </w:rPr>
+        <w:t xml:space="preserve"> animal can be transformed within the slices of the stacks. This is a common issue</w:t>
+      </w:r>
+      <w:r>
+        <w:rPr>
+          <w:sz w:val="24"/>
+          <w:szCs w:val="24"/>
+        </w:rPr>
+        <w:t>,</w:t>
+      </w:r>
+      <w:r>
+        <w:rPr>
+          <w:sz w:val="24"/>
+          <w:szCs w:val="24"/>
+        </w:rPr>
+        <w:t xml:space="preserve"> </w:t>
+      </w:r>
+      <w:r>
+        <w:rPr>
+          <w:noProof/>
+          <w:sz w:val="24"/>
+          <w:szCs w:val="24"/>
+        </w:rPr>
+        <w:t>e</w:t>
+      </w:r>
+      <w:r>
+        <w:rPr>
+          <w:noProof/>
+          <w:sz w:val="24"/>
+          <w:szCs w:val="24"/>
+        </w:rPr>
+        <w:t>specially</w:t>
+      </w:r>
+      <w:r>
+        <w:rPr>
+          <w:sz w:val="24"/>
+          <w:szCs w:val="24"/>
+        </w:rPr>
+        <w:t xml:space="preserve"> in EM data. Using this ability of the software, you can register the slices based on different transformation provided in the GUI.</w:t>
       </w:r>
     </w:p>
     <w:p>
@@ -4057,11 +4332,11 @@
         <w:pStyle w:val="Heading1"/>
         <w:spacing w:line="240" w:lineRule="auto"/>
       </w:pPr>
-      <w:bookmarkStart w:id="1" w:name="_Toc502137349"/>
+      <w:bookmarkStart w:id="2" w:name="_Toc502137349"/>
       <w:r>
         <w:t>System requirement and installation:</w:t>
       </w:r>
-      <w:bookmarkEnd w:id="1"/>
+      <w:bookmarkEnd w:id="2"/>
     </w:p>
     <w:p>
       <w:pPr>
@@ -4079,12 +4354,32 @@
           <w:sz w:val="24"/>
           <w:szCs w:val="24"/>
         </w:rPr>
-        <w:t xml:space="preserve"> Registrar</w:t>
+        <w:t xml:space="preserve"> </w:t>
       </w:r>
       <w:r>
         <w:rPr>
           <w:i/>
           <w:iCs/>
+          <w:noProof/>
+          <w:sz w:val="24"/>
+          <w:szCs w:val="24"/>
+        </w:rPr>
+        <w:t>The r</w:t>
+      </w:r>
+      <w:r>
+        <w:rPr>
+          <w:i/>
+          <w:iCs/>
+          <w:noProof/>
+          <w:sz w:val="24"/>
+          <w:szCs w:val="24"/>
+        </w:rPr>
+        <w:t>egistrar</w:t>
+      </w:r>
+      <w:r>
+        <w:rPr>
+          <w:i/>
+          <w:iCs/>
           <w:sz w:val="24"/>
           <w:szCs w:val="24"/>
         </w:rPr>
@@ -4095,7 +4390,30 @@
           <w:sz w:val="24"/>
           <w:szCs w:val="24"/>
         </w:rPr>
-        <w:t>is designed to run on both Windows and Unix base system</w:t>
+        <w:t xml:space="preserve">is designed to run on both Windows and Unix </w:t>
+      </w:r>
+      <w:r>
+        <w:rPr>
+          <w:noProof/>
+          <w:sz w:val="24"/>
+          <w:szCs w:val="24"/>
+        </w:rPr>
+        <w:t>base</w:t>
+      </w:r>
+      <w:r>
+        <w:rPr>
+          <w:noProof/>
+          <w:sz w:val="24"/>
+          <w:szCs w:val="24"/>
+        </w:rPr>
+        <w:t>d</w:t>
+      </w:r>
+      <w:r>
+        <w:rPr>
+          <w:sz w:val="24"/>
+          <w:szCs w:val="24"/>
+        </w:rPr>
+        <w:t xml:space="preserve"> system</w:t>
       </w:r>
       <w:r>
         <w:rPr>
@@ -4223,7 +4541,7 @@
         <w:pStyle w:val="Heading1"/>
         <w:spacing w:line="240" w:lineRule="auto"/>
       </w:pPr>
-      <w:bookmarkStart w:id="2" w:name="_Toc502137350"/>
+      <w:bookmarkStart w:id="3" w:name="_Toc502137350"/>
       <w:r>
         <w:lastRenderedPageBreak/>
         <w:t xml:space="preserve"> Registrar</w:t>
@@ -4237,7 +4555,7 @@
       <w:r>
         <w:t>orkflow</w:t>
       </w:r>
-      <w:bookmarkEnd w:id="2"/>
+      <w:bookmarkEnd w:id="3"/>
     </w:p>
     <w:p>
       <w:pPr>
@@ -4290,7 +4608,7 @@
       <w:pPr>
         <w:pStyle w:val="Heading2"/>
       </w:pPr>
-      <w:bookmarkStart w:id="3" w:name="_Toc502137351"/>
+      <w:bookmarkStart w:id="4" w:name="_Toc502137351"/>
       <w:r>
         <w:t xml:space="preserve">Feature </w:t>
       </w:r>
@@ -4299,47 +4617,6 @@
       </w:r>
       <w:r>
         <w:t>xtraction</w:t>
-      </w:r>
-      <w:bookmarkEnd w:id="3"/>
-    </w:p>
-    <w:p>
-      <w:pPr>
-        <w:jc w:val="both"/>
-      </w:pPr>
-      <w:r>
-        <w:t>Features are small volumes centered around local maxima in an image stack. To detect feature centers, we first apply the Laplacian of Gaussian filter (</w:t>
-      </w:r>
-      <w:proofErr w:type="spellStart"/>
-      <w:r>
-        <w:t>LoG</w:t>
-      </w:r>
-      <w:proofErr w:type="spellEnd"/>
-      <w:r>
-        <w:t>) to smooth out image intensity.</w:t>
-      </w:r>
-      <w:r>
-        <w:t xml:space="preserve"> You may choose other filters from the GUI section 3</w:t>
-      </w:r>
-      <w:r>
-        <w:t xml:space="preserve"> (please refer to the GUI sections of this manual)</w:t>
-      </w:r>
-      <w:r>
-        <w:t>.</w:t>
-      </w:r>
-      <w:r>
-        <w:t xml:space="preserve"> Next, we identify the center of the first feature with the maximum intensity in the filtered image. Subsequent feature centers are associated with the intensity maxima after the exclusion of all previously found features.</w:t>
-      </w:r>
-      <w:r>
-        <w:t xml:space="preserve"> This process can be done in parallel if your machine is supporting that. You may choose the parallel execution in the section 4 of the GUI (please refer to the GUI sections of this manual).</w:t>
-      </w:r>
-    </w:p>
-    <w:p>
-      <w:pPr>
-        <w:pStyle w:val="Heading2"/>
-      </w:pPr>
-      <w:bookmarkStart w:id="4" w:name="_Toc502137352"/>
-      <w:r>
-        <w:t>Feature matching</w:t>
       </w:r>
       <w:bookmarkEnd w:id="4"/>
     </w:p>
@@ -4348,37 +4625,48 @@
         <w:jc w:val="both"/>
       </w:pPr>
       <w:r>
-        <w:t>In the second step, we find the matched feature points in neighbor stacks. for this goal, the feature matching process performed in two steps. In the</w:t>
-      </w:r>
-      <w:r>
-        <w:t xml:space="preserve"> first process, we do coarse feature matching. For this goal, </w:t>
-      </w:r>
-      <w:r>
-        <w:t>for all overlapping stack pairs we compute a matrix of feature similarities. This matrix is used as an input to the Hungarian algorithm [1] to establish initial correspondences between features.</w:t>
-      </w:r>
-      <w:r>
-        <w:t xml:space="preserve"> In the next process, the final matched points detected using a step called refinement of initial matches. </w:t>
-      </w:r>
-      <w:r>
-        <w:t>Initial matches of features may contain outliers. These outliers are eliminated by using RANSAC algorithm [2] coupled with an optimal 3D transformation of source feature positions and comparison of the result with the positions of target features. We have implemented and tested the following transformations: translation, rigid, affine, and custom non-rigid.</w:t>
-      </w:r>
-      <w:r>
-        <w:t xml:space="preserve"> You may choose the desired transformation in the section 3 of the GUI (please refer to the GUI sections of this manual).</w:t>
-      </w:r>
-      <w:r>
-        <w:t xml:space="preserve"> </w:t>
-      </w:r>
-      <w:r>
-        <w:t>This process can be done in parallel if your machine is supporting that. You may choose the parallel execution in the section 4 of the GUI (please refer to the GUI sections of this manual).</w:t>
+        <w:t>Features are small volumes centered around local maxima in an image stack. To detect feature centers, we first apply the Laplacian of Gaussian filter (</w:t>
+      </w:r>
+      <w:proofErr w:type="spellStart"/>
+      <w:r>
+        <w:t>LoG</w:t>
+      </w:r>
+      <w:proofErr w:type="spellEnd"/>
+      <w:r>
+        <w:t>) to smooth out image intensity.</w:t>
+      </w:r>
+      <w:r>
+        <w:t xml:space="preserve"> You may choose other filters from the GUI section 3</w:t>
+      </w:r>
+      <w:r>
+        <w:t xml:space="preserve"> (please refer to the GUI sections of this manual)</w:t>
+      </w:r>
+      <w:r>
+        <w:t>.</w:t>
+      </w:r>
+      <w:r>
+        <w:t xml:space="preserve"> Next, we identify the center of the first feature with the maximum intensity in the filtered image. Subsequent feature centers are associated with the intensity maxima after the exclusion of all previously found features.</w:t>
+      </w:r>
+      <w:r>
+        <w:t xml:space="preserve"> This process can be done in parallel if your machine is supporting that. You may choose the parallel execution in </w:t>
+      </w:r>
+      <w:r>
+        <w:rPr>
+          <w:noProof/>
+        </w:rPr>
+        <w:t>section</w:t>
+      </w:r>
+      <w:r>
+        <w:t xml:space="preserve"> 4 of the GUI (please refer to the GUI sections of this manual).</w:t>
       </w:r>
     </w:p>
     <w:p>
       <w:pPr>
         <w:pStyle w:val="Heading2"/>
       </w:pPr>
-      <w:bookmarkStart w:id="5" w:name="_Toc502137353"/>
-      <w:r>
-        <w:t>Global optimization</w:t>
+      <w:bookmarkStart w:id="5" w:name="_Toc502137352"/>
+      <w:r>
+        <w:t>Feature matching</w:t>
       </w:r>
       <w:bookmarkEnd w:id="5"/>
     </w:p>
@@ -4387,56 +4675,161 @@
         <w:jc w:val="both"/>
       </w:pPr>
       <w:r>
-        <w:t>After we find the matched feature points between each stack pars, we need a global optimization process to find the optimum global position and transformation for each individual stack in the space. This process is done based on optimum global translation, optimum global rigid, optimum global affine, and optimum global non-rigid functions.</w:t>
-      </w:r>
-      <w:r>
-        <w:t xml:space="preserve"> You may change the parameters related to this section in the </w:t>
-      </w:r>
-      <w:proofErr w:type="spellStart"/>
-      <w:r>
-        <w:t>parameters.m</w:t>
-      </w:r>
-      <w:proofErr w:type="spellEnd"/>
-      <w:r>
-        <w:t xml:space="preserve"> file.</w:t>
+        <w:t>In the second step, we find the matched feature points in neighbor stacks. for this goal, the feature matching process performed in two steps. In the</w:t>
+      </w:r>
+      <w:r>
+        <w:t xml:space="preserve"> first process, we do coarse feature matching. For this goal, </w:t>
+      </w:r>
+      <w:r>
+        <w:t xml:space="preserve">for all overlapping stack </w:t>
+      </w:r>
+      <w:r>
+        <w:rPr>
+          <w:noProof/>
+        </w:rPr>
+        <w:t>pairs</w:t>
+      </w:r>
+      <w:r>
+        <w:rPr>
+          <w:noProof/>
+        </w:rPr>
+        <w:t>,</w:t>
+      </w:r>
+      <w:r>
+        <w:t xml:space="preserve"> we compute a matrix of feature similarities. This matrix is used as an input to the Hungarian algorithm [1] to establish initial correspondences between features.</w:t>
+      </w:r>
+      <w:r>
+        <w:t xml:space="preserve"> In the next process, the final matched points detected using a step called refinement of initial matches. </w:t>
+      </w:r>
+      <w:r>
+        <w:t xml:space="preserve">Initial matches of features may contain outliers. These outliers are eliminated by using </w:t>
+      </w:r>
+      <w:r>
+        <w:rPr>
+          <w:noProof/>
+        </w:rPr>
+        <w:t xml:space="preserve">the </w:t>
+      </w:r>
+      <w:r>
+        <w:rPr>
+          <w:noProof/>
+        </w:rPr>
+        <w:t>RANSAC</w:t>
+      </w:r>
+      <w:r>
+        <w:t xml:space="preserve"> algorithm [2] coupled with an optimal 3D transformation of source feature positions and comparison of the result with the positions of target features. We have implemented and tested the following transformations: translation, rigid, affine, and custom non-rigid.</w:t>
+      </w:r>
+      <w:r>
+        <w:t xml:space="preserve"> You may choose the desired transformation in </w:t>
+      </w:r>
+      <w:r>
+        <w:rPr>
+          <w:noProof/>
+        </w:rPr>
+        <w:t>section</w:t>
+      </w:r>
+      <w:r>
+        <w:t xml:space="preserve"> 3 of the GUI (please refer to the GUI sections of this manual).</w:t>
       </w:r>
       <w:r>
         <w:t xml:space="preserve"> </w:t>
       </w:r>
       <w:r>
-        <w:t xml:space="preserve">For more information regarding the parameters, please check the </w:t>
-      </w:r>
-      <w:r>
-        <w:rPr>
-          <w:i/>
-          <w:iCs/>
-        </w:rPr>
-        <w:t>Parameters description</w:t>
-      </w:r>
-      <w:r>
-        <w:t xml:space="preserve"> section of this manual.</w:t>
+        <w:t xml:space="preserve">This process can be done in parallel if your machine is supporting that. You may choose the parallel execution in </w:t>
+      </w:r>
+      <w:r>
+        <w:rPr>
+          <w:noProof/>
+        </w:rPr>
+        <w:t>section</w:t>
+      </w:r>
+      <w:r>
+        <w:t xml:space="preserve"> 4 of the GUI (please refer to the GUI sections of this manual).</w:t>
       </w:r>
     </w:p>
     <w:p>
       <w:pPr>
         <w:pStyle w:val="Heading2"/>
       </w:pPr>
-      <w:bookmarkStart w:id="6" w:name="_Toc502137354"/>
-      <w:r>
-        <w:t>Resampling</w:t>
+      <w:bookmarkStart w:id="6" w:name="_Toc502137353"/>
+      <w:r>
+        <w:t>Global optimization</w:t>
       </w:r>
       <w:bookmarkEnd w:id="6"/>
     </w:p>
     <w:p>
       <w:pPr>
         <w:jc w:val="both"/>
-        <w:rPr>
-          <w:sz w:val="24"/>
-          <w:szCs w:val="24"/>
-        </w:rPr>
       </w:pPr>
       <w:r>
-        <w:t xml:space="preserve">We almost done. Global optimization process provides the final positions of each stack in the 3D space and a transformation matrix for each stack. In the resampling step, we create non-overlap tiles which the global positions and transformation are applied to them. These non-overlapped tiles are registered and ready to use for further analysis. You may choose the preview and the stack you want to view from section 4 of the GUI (please refer to the GUI sections of this manual). You may change the parameters such as tiles size in the </w:t>
+        <w:t>After we find the matched feature points between each stack pars, we need a global optimization process to find the optimum global position and transformation for each individual stack in the space. This process is done based on optimum global translation, optimum global rigid, optimum global affine, and optimum global non-rigid functions.</w:t>
+      </w:r>
+      <w:r>
+        <w:t xml:space="preserve"> You may change the parameters related to this section in the </w:t>
+      </w:r>
+      <w:proofErr w:type="spellStart"/>
+      <w:r>
+        <w:t>parameters.m</w:t>
+      </w:r>
+      <w:proofErr w:type="spellEnd"/>
+      <w:r>
+        <w:t xml:space="preserve"> file.</w:t>
+      </w:r>
+      <w:r>
+        <w:t xml:space="preserve"> </w:t>
+      </w:r>
+      <w:r>
+        <w:t xml:space="preserve">For more information regarding the parameters, please check the </w:t>
+      </w:r>
+      <w:r>
+        <w:rPr>
+          <w:i/>
+          <w:iCs/>
+        </w:rPr>
+        <w:t>Parameters description</w:t>
+      </w:r>
+      <w:r>
+        <w:t xml:space="preserve"> section of this manual.</w:t>
+      </w:r>
+    </w:p>
+    <w:p>
+      <w:pPr>
+        <w:pStyle w:val="Heading2"/>
+      </w:pPr>
+      <w:bookmarkStart w:id="7" w:name="_Toc502137354"/>
+      <w:r>
+        <w:t>Resampling</w:t>
+      </w:r>
+      <w:bookmarkEnd w:id="7"/>
+    </w:p>
+    <w:p>
+      <w:pPr>
+        <w:jc w:val="both"/>
+        <w:rPr>
+          <w:sz w:val="24"/>
+          <w:szCs w:val="24"/>
+        </w:rPr>
+      </w:pPr>
+      <w:r>
+        <w:t xml:space="preserve">We </w:t>
+      </w:r>
+      <w:r>
+        <w:rPr>
+          <w:noProof/>
+        </w:rPr>
+        <w:t xml:space="preserve">are </w:t>
+      </w:r>
+      <w:r>
+        <w:t xml:space="preserve">almost </w:t>
+      </w:r>
+      <w:r>
+        <w:rPr>
+          <w:noProof/>
+        </w:rPr>
+        <w:t>done</w:t>
+      </w:r>
+      <w:r>
+        <w:t xml:space="preserve">. Global optimization process provides the final positions of each stack in the 3D space and a transformation matrix for each stack. In the resampling step, we create non-overlap tiles which the global positions and transformation are applied to them. These non-overlapped tiles are registered and ready to use for further analysis. You may choose the preview and the stack you want to view from section 4 of the GUI (please refer to the GUI sections of this manual). You may change the parameters such as tiles size in the </w:t>
       </w:r>
       <w:proofErr w:type="spellStart"/>
       <w:r>
@@ -4490,7 +4883,7 @@
         <w:pStyle w:val="Heading1"/>
         <w:spacing w:line="240" w:lineRule="auto"/>
       </w:pPr>
-      <w:bookmarkStart w:id="7" w:name="_Toc502137355"/>
+      <w:bookmarkStart w:id="8" w:name="_Toc502137355"/>
       <w:r>
         <w:rPr>
           <w:noProof/>
@@ -4553,7 +4946,7 @@
       <w:r>
         <w:t>Code structure</w:t>
       </w:r>
-      <w:bookmarkEnd w:id="7"/>
+      <w:bookmarkEnd w:id="8"/>
     </w:p>
     <w:p>
       <w:pPr>
@@ -4578,7 +4971,22 @@
           <w:sz w:val="24"/>
           <w:szCs w:val="24"/>
         </w:rPr>
-        <w:t xml:space="preserve"> requires stack tiff files (3D tiles) and a csv file indicating the location of the files and the stack positions (outputted from the microscope) as initial stack’s locations.</w:t>
+        <w:t xml:space="preserve"> requires stack tiff files (3D tiles) and a </w:t>
+      </w:r>
+      <w:r>
+        <w:rPr>
+          <w:noProof/>
+          <w:sz w:val="24"/>
+          <w:szCs w:val="24"/>
+        </w:rPr>
+        <w:t>CSV</w:t>
+      </w:r>
+      <w:r>
+        <w:rPr>
+          <w:sz w:val="24"/>
+          <w:szCs w:val="24"/>
+        </w:rPr>
+        <w:t xml:space="preserve"> file indicating the location of the files and the stack positions (outputted from the microscope) as initial stack’s locations.</w:t>
       </w:r>
     </w:p>
     <w:p>
@@ -4613,7 +5021,7 @@
         <w:pStyle w:val="Heading1"/>
         <w:spacing w:line="240" w:lineRule="auto"/>
       </w:pPr>
-      <w:bookmarkStart w:id="8" w:name="_Toc502137356"/>
+      <w:bookmarkStart w:id="9" w:name="_Toc502137356"/>
       <w:r>
         <w:lastRenderedPageBreak/>
         <w:t>Input</w:t>
@@ -4624,7 +5032,7 @@
       <w:r>
         <w:t>file</w:t>
       </w:r>
-      <w:bookmarkEnd w:id="8"/>
+      <w:bookmarkEnd w:id="9"/>
     </w:p>
     <w:p>
       <w:pPr>
@@ -4643,21 +5051,12 @@
         <w:t>The main input of the software is a “.csv” file including the stack locations on disk and stack positions (</w:t>
       </w:r>
       <w:proofErr w:type="spellStart"/>
-      <w:proofErr w:type="gramStart"/>
-      <w:r>
-        <w:rPr>
-          <w:sz w:val="24"/>
-          <w:szCs w:val="24"/>
-        </w:rPr>
-        <w:t>x,y</w:t>
-      </w:r>
-      <w:proofErr w:type="gramEnd"/>
-      <w:r>
-        <w:rPr>
-          <w:sz w:val="24"/>
-          <w:szCs w:val="24"/>
-        </w:rPr>
-        <w:t>,z</w:t>
+      <w:r>
+        <w:rPr>
+          <w:sz w:val="24"/>
+          <w:szCs w:val="24"/>
+        </w:rPr>
+        <w:t>x,y,z</w:t>
       </w:r>
       <w:proofErr w:type="spellEnd"/>
       <w:r>
@@ -4665,16 +5064,68 @@
           <w:sz w:val="24"/>
           <w:szCs w:val="24"/>
         </w:rPr>
-        <w:t xml:space="preserve"> locations captured from microscope). In the input csv file, each line(row) indicates one</w:t>
-      </w:r>
-      <w:r>
-        <w:rPr>
-          <w:sz w:val="24"/>
-          <w:szCs w:val="24"/>
-        </w:rPr>
-        <w:t xml:space="preserve"> stack or tile. The first line of the csv as presented in Fig. 1(a) can be a comment line. Each stack files (for example 00735 with size </w:t>
-      </w:r>
-      <w:bookmarkStart w:id="9" w:name="_Hlk501443996"/>
+        <w:t xml:space="preserve"> locations captured from </w:t>
+      </w:r>
+      <w:r>
+        <w:rPr>
+          <w:sz w:val="24"/>
+          <w:szCs w:val="24"/>
+        </w:rPr>
+        <w:t xml:space="preserve">a </w:t>
+      </w:r>
+      <w:r>
+        <w:rPr>
+          <w:noProof/>
+          <w:sz w:val="24"/>
+          <w:szCs w:val="24"/>
+        </w:rPr>
+        <w:t>microscope</w:t>
+      </w:r>
+      <w:r>
+        <w:rPr>
+          <w:sz w:val="24"/>
+          <w:szCs w:val="24"/>
+        </w:rPr>
+        <w:t xml:space="preserve">). In the input </w:t>
+      </w:r>
+      <w:r>
+        <w:rPr>
+          <w:noProof/>
+          <w:sz w:val="24"/>
+          <w:szCs w:val="24"/>
+        </w:rPr>
+        <w:t>CSV</w:t>
+      </w:r>
+      <w:r>
+        <w:rPr>
+          <w:sz w:val="24"/>
+          <w:szCs w:val="24"/>
+        </w:rPr>
+        <w:t xml:space="preserve"> file, each line(row) indicates one</w:t>
+      </w:r>
+      <w:r>
+        <w:rPr>
+          <w:sz w:val="24"/>
+          <w:szCs w:val="24"/>
+        </w:rPr>
+        <w:t xml:space="preserve"> stack or tile. The first line of the </w:t>
+      </w:r>
+      <w:r>
+        <w:rPr>
+          <w:noProof/>
+          <w:sz w:val="24"/>
+          <w:szCs w:val="24"/>
+        </w:rPr>
+        <w:t>CSV</w:t>
+      </w:r>
+      <w:r>
+        <w:rPr>
+          <w:sz w:val="24"/>
+          <w:szCs w:val="24"/>
+        </w:rPr>
+        <w:t xml:space="preserve"> as presented in Fig. 1(a) can be a comment line. Each stack files (for example 00735 with size </w:t>
+      </w:r>
+      <w:bookmarkStart w:id="10" w:name="_Hlk501443996"/>
       <w:r>
         <w:rPr>
           <w:sz w:val="24"/>
@@ -4690,7 +5141,7 @@
         </w:rPr>
         <w:t>×1024</w:t>
       </w:r>
-      <w:bookmarkEnd w:id="9"/>
+      <w:bookmarkEnd w:id="10"/>
       <w:r>
         <w:rPr>
           <w:rFonts w:cstheme="minorHAnsi"/>
@@ -5092,7 +5543,45 @@
           <w:sz w:val="24"/>
           <w:szCs w:val="24"/>
         </w:rPr>
-        <w:t>You also may have separated files for each tile. In this case each tile (for example 00735 with size 1536</w:t>
+        <w:t xml:space="preserve">You also may have </w:t>
+      </w:r>
+      <w:r>
+        <w:rPr>
+          <w:noProof/>
+          <w:sz w:val="24"/>
+          <w:szCs w:val="24"/>
+        </w:rPr>
+        <w:t>separate</w:t>
+      </w:r>
+      <w:r>
+        <w:rPr>
+          <w:sz w:val="24"/>
+          <w:szCs w:val="24"/>
+        </w:rPr>
+        <w:t xml:space="preserve"> files for each tile. In this </w:t>
+      </w:r>
+      <w:r>
+        <w:rPr>
+          <w:noProof/>
+          <w:sz w:val="24"/>
+          <w:szCs w:val="24"/>
+        </w:rPr>
+        <w:t>case</w:t>
+      </w:r>
+      <w:r>
+        <w:rPr>
+          <w:noProof/>
+          <w:sz w:val="24"/>
+          <w:szCs w:val="24"/>
+        </w:rPr>
+        <w:t>,</w:t>
+      </w:r>
+      <w:r>
+        <w:rPr>
+          <w:sz w:val="24"/>
+          <w:szCs w:val="24"/>
+        </w:rPr>
+        <w:t xml:space="preserve"> each tile (for example 00735 with size 1536</w:t>
       </w:r>
       <w:r>
         <w:rPr>
@@ -5143,7 +5632,33 @@
           <w:sz w:val="24"/>
           <w:szCs w:val="24"/>
         </w:rPr>
-        <w:t xml:space="preserve"> In this case, you only need to include the folder address of each tile in the rows of the .csv file as presenter in the Figure below. </w:t>
+        <w:t xml:space="preserve"> In this case, you only need to include the folder address of each tile in the rows of the .csv file as </w:t>
+      </w:r>
+      <w:r>
+        <w:rPr>
+          <w:rFonts w:cstheme="minorHAnsi"/>
+          <w:noProof/>
+          <w:sz w:val="24"/>
+          <w:szCs w:val="24"/>
+        </w:rPr>
+        <w:t>presente</w:t>
+      </w:r>
+      <w:r>
+        <w:rPr>
+          <w:rFonts w:cstheme="minorHAnsi"/>
+          <w:noProof/>
+          <w:sz w:val="24"/>
+          <w:szCs w:val="24"/>
+        </w:rPr>
+        <w:t>d</w:t>
+      </w:r>
+      <w:r>
+        <w:rPr>
+          <w:rFonts w:cstheme="minorHAnsi"/>
+          <w:sz w:val="24"/>
+          <w:szCs w:val="24"/>
+        </w:rPr>
+        <w:t xml:space="preserve"> in the Figure below. </w:t>
       </w:r>
     </w:p>
     <w:p>
@@ -5578,7 +6093,7 @@
         <w:pStyle w:val="Heading1"/>
         <w:spacing w:line="240" w:lineRule="auto"/>
       </w:pPr>
-      <w:bookmarkStart w:id="10" w:name="_Toc502137357"/>
+      <w:bookmarkStart w:id="11" w:name="_Toc502137357"/>
       <w:r>
         <w:lastRenderedPageBreak/>
         <w:t>Output</w:t>
@@ -5586,7 +6101,7 @@
       <w:r>
         <w:t xml:space="preserve"> files</w:t>
       </w:r>
-      <w:bookmarkEnd w:id="10"/>
+      <w:bookmarkEnd w:id="11"/>
     </w:p>
     <w:p>
       <w:pPr>
@@ -5756,12 +6271,20 @@
       </w:r>
       <w:r>
         <w:rPr>
+          <w:noProof/>
+          <w:sz w:val="24"/>
+          <w:szCs w:val="24"/>
+        </w:rPr>
+        <w:t>CSV</w:t>
+      </w:r>
+      <w:r>
+        <w:rPr>
           <w:i/>
           <w:iCs/>
           <w:sz w:val="24"/>
           <w:szCs w:val="24"/>
         </w:rPr>
-        <w:t xml:space="preserve">csv </w:t>
+        <w:t xml:space="preserve"> </w:t>
       </w:r>
       <w:r>
         <w:rPr>
@@ -5784,7 +6307,22 @@
           <w:sz w:val="24"/>
           <w:szCs w:val="24"/>
         </w:rPr>
-        <w:t xml:space="preserve"> button, the registration process including feature extraction, feature matching, and global registration will start based on the parameters you have chosen. Based on the csv file name, a result folder will be created as shown in the image (in example </w:t>
+        <w:t xml:space="preserve"> button, the registration process including feature extraction, feature matching, and global registration will start based on the parameters you have chosen. Based on the </w:t>
+      </w:r>
+      <w:r>
+        <w:rPr>
+          <w:noProof/>
+          <w:sz w:val="24"/>
+          <w:szCs w:val="24"/>
+        </w:rPr>
+        <w:t>CSV</w:t>
+      </w:r>
+      <w:r>
+        <w:rPr>
+          <w:sz w:val="24"/>
+          <w:szCs w:val="24"/>
+        </w:rPr>
+        <w:t xml:space="preserve"> file name, a result folder will be created as shown in the image (in example </w:t>
       </w:r>
       <w:proofErr w:type="spellStart"/>
       <w:r>
@@ -5837,7 +6375,30 @@
           <w:sz w:val="24"/>
           <w:szCs w:val="24"/>
         </w:rPr>
-        <w:t xml:space="preserve">The name of each feature file is take from the stack name if the stack is a single file, or stack id if the stack is saved as several images. Each features file includes two variables named </w:t>
+        <w:t xml:space="preserve">The name of each feature file </w:t>
+      </w:r>
+      <w:r>
+        <w:rPr>
+          <w:noProof/>
+          <w:sz w:val="24"/>
+          <w:szCs w:val="24"/>
+        </w:rPr>
+        <w:t>is take</w:t>
+      </w:r>
+      <w:r>
+        <w:rPr>
+          <w:noProof/>
+          <w:sz w:val="24"/>
+          <w:szCs w:val="24"/>
+        </w:rPr>
+        <w:t>n</w:t>
+      </w:r>
+      <w:r>
+        <w:rPr>
+          <w:sz w:val="24"/>
+          <w:szCs w:val="24"/>
+        </w:rPr>
+        <w:t xml:space="preserve"> from the stack name if the stack is a single file, or stack id if the stack is saved as several images. Each features file includes two variables named </w:t>
       </w:r>
       <w:proofErr w:type="spellStart"/>
       <w:r>
@@ -5888,21 +6449,12 @@
         <w:t xml:space="preserve"> store the feature positions in </w:t>
       </w:r>
       <w:proofErr w:type="spellStart"/>
-      <w:proofErr w:type="gramStart"/>
-      <w:r>
-        <w:rPr>
-          <w:sz w:val="24"/>
-          <w:szCs w:val="24"/>
-        </w:rPr>
-        <w:t>x,y</w:t>
-      </w:r>
-      <w:proofErr w:type="gramEnd"/>
-      <w:r>
-        <w:rPr>
-          <w:sz w:val="24"/>
-          <w:szCs w:val="24"/>
-        </w:rPr>
-        <w:t>,z</w:t>
+      <w:r>
+        <w:rPr>
+          <w:sz w:val="24"/>
+          <w:szCs w:val="24"/>
+        </w:rPr>
+        <w:t>x,y,z</w:t>
       </w:r>
       <w:proofErr w:type="spellEnd"/>
       <w:r>
@@ -5926,14 +6478,67 @@
           <w:sz w:val="24"/>
           <w:szCs w:val="24"/>
         </w:rPr>
-        <w:t xml:space="preserve"> is the feature vector extracted from the feature neighbors intensities. In exam</w:t>
-      </w:r>
-      <w:r>
-        <w:rPr>
-          <w:sz w:val="24"/>
-          <w:szCs w:val="24"/>
-        </w:rPr>
-        <w:t>ple, here we have 4992 features and 729 columns corresponds to 9</w:t>
+        <w:t xml:space="preserve"> is the feature vector extracted from the feature neighbors intensities. </w:t>
+      </w:r>
+      <w:r>
+        <w:rPr>
+          <w:noProof/>
+          <w:sz w:val="24"/>
+          <w:szCs w:val="24"/>
+        </w:rPr>
+        <w:t>For</w:t>
+      </w:r>
+      <w:r>
+        <w:rPr>
+          <w:sz w:val="24"/>
+          <w:szCs w:val="24"/>
+        </w:rPr>
+        <w:t xml:space="preserve"> </w:t>
+      </w:r>
+      <w:r>
+        <w:rPr>
+          <w:sz w:val="24"/>
+          <w:szCs w:val="24"/>
+        </w:rPr>
+        <w:t xml:space="preserve">an </w:t>
+      </w:r>
+      <w:r>
+        <w:rPr>
+          <w:noProof/>
+          <w:sz w:val="24"/>
+          <w:szCs w:val="24"/>
+        </w:rPr>
+        <w:t>exam</w:t>
+      </w:r>
+      <w:r>
+        <w:rPr>
+          <w:noProof/>
+          <w:sz w:val="24"/>
+          <w:szCs w:val="24"/>
+        </w:rPr>
+        <w:t>ple</w:t>
+      </w:r>
+      <w:r>
+        <w:rPr>
+          <w:sz w:val="24"/>
+          <w:szCs w:val="24"/>
+        </w:rPr>
+        <w:t xml:space="preserve">, here we have 4992 features and 729 columns </w:t>
+      </w:r>
+      <w:r>
+        <w:rPr>
+          <w:noProof/>
+          <w:sz w:val="24"/>
+          <w:szCs w:val="24"/>
+        </w:rPr>
+        <w:t>correspond</w:t>
+      </w:r>
+      <w:r>
+        <w:rPr>
+          <w:sz w:val="24"/>
+          <w:szCs w:val="24"/>
+        </w:rPr>
+        <w:t xml:space="preserve"> to 9</w:t>
       </w:r>
       <w:r>
         <w:rPr>
@@ -6042,7 +6647,67 @@
           <w:sz w:val="24"/>
           <w:szCs w:val="24"/>
         </w:rPr>
-        <w:t xml:space="preserve">The next category of result files is related to the feature matching process. In this process, for each pairs of stacks we need to have a set of corresponding points as matched features. The matching result using translation process are saved as </w:t>
+        <w:t xml:space="preserve">The next category of result files is related to the feature matching process. In this process, for each </w:t>
+      </w:r>
+      <w:r>
+        <w:rPr>
+          <w:noProof/>
+          <w:sz w:val="24"/>
+          <w:szCs w:val="24"/>
+        </w:rPr>
+        <w:t>pair</w:t>
+      </w:r>
+      <w:r>
+        <w:rPr>
+          <w:sz w:val="24"/>
+          <w:szCs w:val="24"/>
+        </w:rPr>
+        <w:t xml:space="preserve"> of </w:t>
+      </w:r>
+      <w:r>
+        <w:rPr>
+          <w:noProof/>
+          <w:sz w:val="24"/>
+          <w:szCs w:val="24"/>
+        </w:rPr>
+        <w:t>stacks</w:t>
+      </w:r>
+      <w:r>
+        <w:rPr>
+          <w:noProof/>
+          <w:sz w:val="24"/>
+          <w:szCs w:val="24"/>
+        </w:rPr>
+        <w:t>,</w:t>
+      </w:r>
+      <w:r>
+        <w:rPr>
+          <w:sz w:val="24"/>
+          <w:szCs w:val="24"/>
+        </w:rPr>
+        <w:t xml:space="preserve"> we need to have a set of corresponding points as matched features. The matching result using </w:t>
+      </w:r>
+      <w:r>
+        <w:rPr>
+          <w:sz w:val="24"/>
+          <w:szCs w:val="24"/>
+        </w:rPr>
+        <w:t xml:space="preserve">the </w:t>
+      </w:r>
+      <w:r>
+        <w:rPr>
+          <w:noProof/>
+          <w:sz w:val="24"/>
+          <w:szCs w:val="24"/>
+        </w:rPr>
+        <w:t>translation</w:t>
+      </w:r>
+      <w:r>
+        <w:rPr>
+          <w:sz w:val="24"/>
+          <w:szCs w:val="24"/>
+        </w:rPr>
+        <w:t xml:space="preserve"> process are saved as </w:t>
       </w:r>
       <w:proofErr w:type="spellStart"/>
       <w:r>
@@ -6058,7 +6723,22 @@
           <w:sz w:val="24"/>
           <w:szCs w:val="24"/>
         </w:rPr>
-        <w:t xml:space="preserve">, and the result of matching using affine transform are saved as </w:t>
+        <w:t xml:space="preserve">, and the result of matching using affine transform </w:t>
+      </w:r>
+      <w:r>
+        <w:rPr>
+          <w:noProof/>
+          <w:sz w:val="24"/>
+          <w:szCs w:val="24"/>
+        </w:rPr>
+        <w:t>is</w:t>
+      </w:r>
+      <w:r>
+        <w:rPr>
+          <w:sz w:val="24"/>
+          <w:szCs w:val="24"/>
+        </w:rPr>
+        <w:t xml:space="preserve"> saved as </w:t>
       </w:r>
       <w:proofErr w:type="spellStart"/>
       <w:r>
@@ -6088,14 +6768,44 @@
           <w:sz w:val="24"/>
           <w:szCs w:val="24"/>
         </w:rPr>
-        <w:t xml:space="preserve"> file, contains an upper triangular cell array</w:t>
-      </w:r>
-      <w:r>
-        <w:rPr>
-          <w:sz w:val="24"/>
-          <w:szCs w:val="24"/>
-        </w:rPr>
-        <w:t xml:space="preserve"> were nonempty cells stored the matched points for each stack pairs. For example, in this example, the first row and second column includes a matrix of 38</w:t>
+        <w:t xml:space="preserve"> </w:t>
+      </w:r>
+      <w:r>
+        <w:rPr>
+          <w:noProof/>
+          <w:sz w:val="24"/>
+          <w:szCs w:val="24"/>
+        </w:rPr>
+        <w:t>file</w:t>
+      </w:r>
+      <w:r>
+        <w:rPr>
+          <w:sz w:val="24"/>
+          <w:szCs w:val="24"/>
+        </w:rPr>
+        <w:t xml:space="preserve"> contains an upper triangular cell array</w:t>
+      </w:r>
+      <w:r>
+        <w:rPr>
+          <w:sz w:val="24"/>
+          <w:szCs w:val="24"/>
+        </w:rPr>
+        <w:t xml:space="preserve"> were nonempty cells stored the matched points for each stack pairs. For example, in this example, the first row and second column </w:t>
+      </w:r>
+      <w:r>
+        <w:rPr>
+          <w:noProof/>
+          <w:sz w:val="24"/>
+          <w:szCs w:val="24"/>
+        </w:rPr>
+        <w:t>include</w:t>
+      </w:r>
+      <w:r>
+        <w:rPr>
+          <w:sz w:val="24"/>
+          <w:szCs w:val="24"/>
+        </w:rPr>
+        <w:t xml:space="preserve"> a matrix of 38</w:t>
       </w:r>
       <w:r>
         <w:rPr>
@@ -6111,7 +6821,67 @@
           <w:sz w:val="24"/>
           <w:szCs w:val="24"/>
         </w:rPr>
-        <w:t>which are the corresponding feature positions between stack with ID 1 (the firsts stack in csv file) and stack with ID 2 (the second stack in csv file). Therefore, we have 38 corresponding point between stack 1 and 2. The second dimension is 6 which indicate three coordinates of the features from stack 1 and three coordinates of features from stack 2.</w:t>
+        <w:t xml:space="preserve">which are the corresponding feature positions between stack with ID 1 (the firsts stack in </w:t>
+      </w:r>
+      <w:r>
+        <w:rPr>
+          <w:rFonts w:cstheme="minorHAnsi"/>
+          <w:noProof/>
+          <w:sz w:val="24"/>
+          <w:szCs w:val="24"/>
+        </w:rPr>
+        <w:t>CSV</w:t>
+      </w:r>
+      <w:r>
+        <w:rPr>
+          <w:rFonts w:cstheme="minorHAnsi"/>
+          <w:sz w:val="24"/>
+          <w:szCs w:val="24"/>
+        </w:rPr>
+        <w:t xml:space="preserve"> file) and stack with ID 2 (the second stack in </w:t>
+      </w:r>
+      <w:r>
+        <w:rPr>
+          <w:rFonts w:cstheme="minorHAnsi"/>
+          <w:noProof/>
+          <w:sz w:val="24"/>
+          <w:szCs w:val="24"/>
+        </w:rPr>
+        <w:t>CSV</w:t>
+      </w:r>
+      <w:r>
+        <w:rPr>
+          <w:rFonts w:cstheme="minorHAnsi"/>
+          <w:sz w:val="24"/>
+          <w:szCs w:val="24"/>
+        </w:rPr>
+        <w:t xml:space="preserve"> file). Therefore, we have 38 corresponding </w:t>
+      </w:r>
+      <w:r>
+        <w:rPr>
+          <w:rFonts w:cstheme="minorHAnsi"/>
+          <w:noProof/>
+          <w:sz w:val="24"/>
+          <w:szCs w:val="24"/>
+        </w:rPr>
+        <w:t>point</w:t>
+      </w:r>
+      <w:r>
+        <w:rPr>
+          <w:rFonts w:cstheme="minorHAnsi"/>
+          <w:noProof/>
+          <w:sz w:val="24"/>
+          <w:szCs w:val="24"/>
+        </w:rPr>
+        <w:t>s</w:t>
+      </w:r>
+      <w:r>
+        <w:rPr>
+          <w:rFonts w:cstheme="minorHAnsi"/>
+          <w:sz w:val="24"/>
+          <w:szCs w:val="24"/>
+        </w:rPr>
+        <w:t xml:space="preserve"> between stack 1 and 2. The second dimension is 6 which indicate three coordinates of the features from stack 1 and three coordinates of features from stack 2.</w:t>
       </w:r>
     </w:p>
     <w:p>
@@ -6119,22 +6889,46 @@
         <w:pStyle w:val="Heading1"/>
         <w:spacing w:line="240" w:lineRule="auto"/>
       </w:pPr>
-      <w:bookmarkStart w:id="11" w:name="_Toc502137358"/>
+      <w:bookmarkStart w:id="12" w:name="_Toc502137358"/>
       <w:r>
         <w:lastRenderedPageBreak/>
         <w:t>GUI sections</w:t>
       </w:r>
-      <w:bookmarkEnd w:id="11"/>
+      <w:bookmarkEnd w:id="12"/>
     </w:p>
     <w:p>
       <w:pPr>
         <w:spacing w:line="240" w:lineRule="auto"/>
       </w:pPr>
       <w:r>
-        <w:t xml:space="preserve">After install and run the application, an GUI (as shown below) will be open which can control the process of registration. In this section, we describe different sections of the GUI. For this goal, we </w:t>
-      </w:r>
-      <w:r>
-        <w:t xml:space="preserve">created 9 different section as presented in the following image. </w:t>
+        <w:t xml:space="preserve">After install and run the application, </w:t>
+      </w:r>
+      <w:r>
+        <w:rPr>
+          <w:noProof/>
+        </w:rPr>
+        <w:t>a GUI</w:t>
+      </w:r>
+      <w:r>
+        <w:t xml:space="preserve"> (as shown below) will be open which can control the process of registration. In this section, we describe different sections of the GUI. For this goal, we </w:t>
+      </w:r>
+      <w:r>
+        <w:t xml:space="preserve">created 9 different </w:t>
+      </w:r>
+      <w:r>
+        <w:rPr>
+          <w:noProof/>
+        </w:rPr>
+        <w:t>section</w:t>
+      </w:r>
+      <w:r>
+        <w:rPr>
+          <w:noProof/>
+        </w:rPr>
+        <w:t>s</w:t>
+      </w:r>
+      <w:r>
+        <w:t xml:space="preserve"> as presented in the following image. </w:t>
       </w:r>
     </w:p>
     <w:p>
@@ -7921,11 +8715,11 @@
       <w:pPr>
         <w:pStyle w:val="Heading2"/>
       </w:pPr>
-      <w:bookmarkStart w:id="12" w:name="_Toc502137359"/>
+      <w:bookmarkStart w:id="13" w:name="_Toc502137359"/>
       <w:r>
         <w:t>Section 1. Menu and toolboxes</w:t>
       </w:r>
-      <w:bookmarkEnd w:id="12"/>
+      <w:bookmarkEnd w:id="13"/>
     </w:p>
     <w:p>
       <w:pPr>
@@ -8077,15 +8871,22 @@
         <w:t xml:space="preserve"> </w:t>
       </w:r>
       <w:r>
-        <w:t xml:space="preserve">Menu and toolboxes are the first section of the GUI we are going to describe here. In the help menu, you can access to the Documentation and Website links. In the toolbox section, four different tools are available including rotation, hand, zoom in and zoom out tools. </w:t>
-      </w:r>
-      <w:proofErr w:type="gramStart"/>
-      <w:r>
-        <w:t>In order to</w:t>
-      </w:r>
-      <w:proofErr w:type="gramEnd"/>
-      <w:r>
-        <w:t xml:space="preserve"> be able to use them, you need to click on the result image in the visualization section (section 9) and start to use these tools.</w:t>
+        <w:t xml:space="preserve">Menu and toolboxes are the first section of the GUI we are going to describe here. In the help menu, you can access the Documentation and Website links. In the toolbox section, four different tools are available including rotation, hand, zoom in and zoom out tools. In order to be able to use them, you need to click on the </w:t>
+      </w:r>
+      <w:r>
+        <w:rPr>
+          <w:noProof/>
+        </w:rPr>
+        <w:t>result</w:t>
+      </w:r>
+      <w:r>
+        <w:rPr>
+          <w:noProof/>
+        </w:rPr>
+        <w:t>ing</w:t>
+      </w:r>
+      <w:r>
+        <w:t xml:space="preserve"> image in the visualization section (section 9) and start to use these tools.</w:t>
       </w:r>
     </w:p>
     <w:p>
@@ -8101,7 +8902,7 @@
           <w:szCs w:val="24"/>
         </w:rPr>
       </w:pPr>
-      <w:bookmarkStart w:id="13" w:name="_Toc502137360"/>
+      <w:bookmarkStart w:id="14" w:name="_Toc502137360"/>
       <w:r>
         <w:t xml:space="preserve">Section 2. Input </w:t>
       </w:r>
@@ -8111,7 +8912,7 @@
       <w:r>
         <w:t>ile</w:t>
       </w:r>
-      <w:bookmarkEnd w:id="13"/>
+      <w:bookmarkEnd w:id="14"/>
     </w:p>
     <w:p>
       <w:pPr>
@@ -8134,10 +8935,21 @@
         <w:rPr>
           <w:i/>
           <w:iCs/>
+          <w:noProof/>
           <w:sz w:val="24"/>
           <w:szCs w:val="24"/>
         </w:rPr>
         <w:t>Brows</w:t>
+      </w:r>
+      <w:r>
+        <w:rPr>
+          <w:i/>
+          <w:iCs/>
+          <w:noProof/>
+          <w:sz w:val="24"/>
+          <w:szCs w:val="24"/>
+        </w:rPr>
+        <w:t>e</w:t>
       </w:r>
       <w:r>
         <w:rPr>
@@ -8218,12 +9030,12 @@
       <w:pPr>
         <w:pStyle w:val="Heading2"/>
       </w:pPr>
-      <w:bookmarkStart w:id="14" w:name="_Toc502137361"/>
+      <w:bookmarkStart w:id="15" w:name="_Toc502137361"/>
       <w:r>
         <w:lastRenderedPageBreak/>
         <w:t>Section 3. Parameters</w:t>
       </w:r>
-      <w:bookmarkEnd w:id="14"/>
+      <w:bookmarkEnd w:id="15"/>
     </w:p>
     <w:p>
       <w:pPr>
@@ -8341,7 +9153,165 @@
           <w:sz w:val="24"/>
           <w:szCs w:val="24"/>
         </w:rPr>
-        <w:t xml:space="preserve"> section along with their default values and potential affects. The parameters which are available in the GUI are: Dataset, Filter, Transformation, Feature distance and Feature Extraction Threshold. In the Dataset dropdown menu, there are some available dataset which you may choose from the list. For other datasets, you may choose </w:t>
+        <w:t xml:space="preserve"> section along with their default values and potential </w:t>
+      </w:r>
+      <w:r>
+        <w:rPr>
+          <w:noProof/>
+          <w:sz w:val="24"/>
+          <w:szCs w:val="24"/>
+        </w:rPr>
+        <w:t>e</w:t>
+      </w:r>
+      <w:r>
+        <w:rPr>
+          <w:noProof/>
+          <w:sz w:val="24"/>
+          <w:szCs w:val="24"/>
+        </w:rPr>
+        <w:t>ffects</w:t>
+      </w:r>
+      <w:r>
+        <w:rPr>
+          <w:sz w:val="24"/>
+          <w:szCs w:val="24"/>
+        </w:rPr>
+        <w:t xml:space="preserve">. The parameters which are available in the GUI </w:t>
+      </w:r>
+      <w:r>
+        <w:rPr>
+          <w:noProof/>
+          <w:sz w:val="24"/>
+          <w:szCs w:val="24"/>
+        </w:rPr>
+        <w:t>are:</w:t>
+      </w:r>
+      <w:r>
+        <w:rPr>
+          <w:sz w:val="24"/>
+          <w:szCs w:val="24"/>
+        </w:rPr>
+        <w:t xml:space="preserve"> Dataset, Filter, Transformation, Feature distance</w:t>
+      </w:r>
+      <w:r>
+        <w:rPr>
+          <w:sz w:val="24"/>
+          <w:szCs w:val="24"/>
+        </w:rPr>
+        <w:t>,</w:t>
+      </w:r>
+      <w:r>
+        <w:rPr>
+          <w:sz w:val="24"/>
+          <w:szCs w:val="24"/>
+        </w:rPr>
+        <w:t xml:space="preserve"> </w:t>
+      </w:r>
+      <w:r>
+        <w:rPr>
+          <w:noProof/>
+          <w:sz w:val="24"/>
+          <w:szCs w:val="24"/>
+        </w:rPr>
+        <w:t>and</w:t>
+      </w:r>
+      <w:r>
+        <w:rPr>
+          <w:sz w:val="24"/>
+          <w:szCs w:val="24"/>
+        </w:rPr>
+        <w:t xml:space="preserve"> Feature Extraction Threshold. In the Dataset </w:t>
+      </w:r>
+      <w:r>
+        <w:rPr>
+          <w:noProof/>
+          <w:sz w:val="24"/>
+          <w:szCs w:val="24"/>
+        </w:rPr>
+        <w:t>drop</w:t>
+      </w:r>
+      <w:r>
+        <w:rPr>
+          <w:noProof/>
+          <w:sz w:val="24"/>
+          <w:szCs w:val="24"/>
+        </w:rPr>
+        <w:t>-</w:t>
+      </w:r>
+      <w:r>
+        <w:rPr>
+          <w:noProof/>
+          <w:sz w:val="24"/>
+          <w:szCs w:val="24"/>
+        </w:rPr>
+        <w:t>down</w:t>
+      </w:r>
+      <w:r>
+        <w:rPr>
+          <w:sz w:val="24"/>
+          <w:szCs w:val="24"/>
+        </w:rPr>
+        <w:t xml:space="preserve"> menu, there </w:t>
+      </w:r>
+      <w:r>
+        <w:rPr>
+          <w:noProof/>
+          <w:sz w:val="24"/>
+          <w:szCs w:val="24"/>
+        </w:rPr>
+        <w:t>are</w:t>
+      </w:r>
+      <w:r>
+        <w:rPr>
+          <w:sz w:val="24"/>
+          <w:szCs w:val="24"/>
+        </w:rPr>
+        <w:t xml:space="preserve"> some available dataset</w:t>
+      </w:r>
+      <w:r>
+        <w:rPr>
+          <w:sz w:val="24"/>
+          <w:szCs w:val="24"/>
+        </w:rPr>
+        <w:t>s</w:t>
+      </w:r>
+      <w:r>
+        <w:rPr>
+          <w:sz w:val="24"/>
+          <w:szCs w:val="24"/>
+        </w:rPr>
+        <w:t xml:space="preserve"> which you may choose from the list. For other </w:t>
+      </w:r>
+      <w:r>
+        <w:rPr>
+          <w:noProof/>
+          <w:sz w:val="24"/>
+          <w:szCs w:val="24"/>
+        </w:rPr>
+        <w:t>data</w:t>
+      </w:r>
+      <w:r>
+        <w:rPr>
+          <w:noProof/>
+          <w:sz w:val="24"/>
+          <w:szCs w:val="24"/>
+        </w:rPr>
+        <w:t xml:space="preserve"> </w:t>
+      </w:r>
+      <w:r>
+        <w:rPr>
+          <w:noProof/>
+          <w:sz w:val="24"/>
+          <w:szCs w:val="24"/>
+        </w:rPr>
+        <w:t>sets</w:t>
+      </w:r>
+      <w:r>
+        <w:rPr>
+          <w:sz w:val="24"/>
+          <w:szCs w:val="24"/>
+        </w:rPr>
+        <w:t xml:space="preserve">, you may choose </w:t>
       </w:r>
       <w:r>
         <w:rPr>
@@ -8357,7 +9327,30 @@
           <w:sz w:val="24"/>
           <w:szCs w:val="24"/>
         </w:rPr>
-        <w:t xml:space="preserve"> and brows your own dataset input file. </w:t>
+        <w:t xml:space="preserve"> and </w:t>
+      </w:r>
+      <w:r>
+        <w:rPr>
+          <w:noProof/>
+          <w:sz w:val="24"/>
+          <w:szCs w:val="24"/>
+        </w:rPr>
+        <w:t>brows</w:t>
+      </w:r>
+      <w:r>
+        <w:rPr>
+          <w:noProof/>
+          <w:sz w:val="24"/>
+          <w:szCs w:val="24"/>
+        </w:rPr>
+        <w:t>e</w:t>
+      </w:r>
+      <w:r>
+        <w:rPr>
+          <w:sz w:val="24"/>
+          <w:szCs w:val="24"/>
+        </w:rPr>
+        <w:t xml:space="preserve"> your own dataset input file. </w:t>
       </w:r>
     </w:p>
     <w:p>
@@ -8515,7 +9508,7 @@
       <w:pPr>
         <w:pStyle w:val="Heading2"/>
       </w:pPr>
-      <w:bookmarkStart w:id="15" w:name="_Toc502137362"/>
+      <w:bookmarkStart w:id="16" w:name="_Toc502137362"/>
       <w:r>
         <w:lastRenderedPageBreak/>
         <w:t xml:space="preserve">Section 4. Running </w:t>
@@ -8526,13 +9519,13 @@
       <w:r>
         <w:t>ontroller</w:t>
       </w:r>
-      <w:bookmarkEnd w:id="15"/>
+      <w:bookmarkEnd w:id="16"/>
     </w:p>
     <w:p>
       <w:pPr>
         <w:pStyle w:val="Heading3"/>
       </w:pPr>
-      <w:bookmarkStart w:id="16" w:name="_Toc502137363"/>
+      <w:bookmarkStart w:id="17" w:name="_Toc502137363"/>
       <w:r>
         <w:rPr>
           <w:rStyle w:val="Heading3Char"/>
@@ -8545,7 +9538,7 @@
         </w:rPr>
         <w:t>Process controller:</w:t>
       </w:r>
-      <w:bookmarkEnd w:id="16"/>
+      <w:bookmarkEnd w:id="17"/>
       <w:r>
         <w:t xml:space="preserve"> </w:t>
       </w:r>
@@ -9021,7 +10014,96 @@
           <w:sz w:val="24"/>
           <w:szCs w:val="24"/>
         </w:rPr>
-        <w:t xml:space="preserve">The registration process has four main steps including feature extraction, feature matching, global registration and resampling (preview). You can choose which process you want to run from the running controller section. Please note that, ruing preview required information from Global registration process, registration process requires feature matching files, and feature matching requires available features. This section helps you to repeat a specific process if its required information is available. In example, if you already run the feature extraction and the features are good enough, you can unselect the </w:t>
+        <w:t xml:space="preserve">The registration process has four main steps including feature extraction, feature matching, global registration and resampling (preview). You can choose which process you want to run from the running controller section. Please note </w:t>
+      </w:r>
+      <w:r>
+        <w:rPr>
+          <w:noProof/>
+          <w:sz w:val="24"/>
+          <w:szCs w:val="24"/>
+        </w:rPr>
+        <w:t>that</w:t>
+      </w:r>
+      <w:r>
+        <w:rPr>
+          <w:sz w:val="24"/>
+          <w:szCs w:val="24"/>
+        </w:rPr>
+        <w:t xml:space="preserve"> ruing preview required information from Global registration process, </w:t>
+      </w:r>
+      <w:r>
+        <w:rPr>
+          <w:sz w:val="24"/>
+          <w:szCs w:val="24"/>
+        </w:rPr>
+        <w:t xml:space="preserve">the </w:t>
+      </w:r>
+      <w:r>
+        <w:rPr>
+          <w:noProof/>
+          <w:sz w:val="24"/>
+          <w:szCs w:val="24"/>
+        </w:rPr>
+        <w:t>registration</w:t>
+      </w:r>
+      <w:r>
+        <w:rPr>
+          <w:sz w:val="24"/>
+          <w:szCs w:val="24"/>
+        </w:rPr>
+        <w:t xml:space="preserve"> process requires feature matching files, and feature matching </w:t>
+      </w:r>
+      <w:r>
+        <w:rPr>
+          <w:noProof/>
+          <w:sz w:val="24"/>
+          <w:szCs w:val="24"/>
+        </w:rPr>
+        <w:t>require</w:t>
+      </w:r>
+      <w:r>
+        <w:rPr>
+          <w:sz w:val="24"/>
+          <w:szCs w:val="24"/>
+        </w:rPr>
+        <w:t xml:space="preserve"> available features. This section helps you to repeat a specific process if its required information is available. </w:t>
+      </w:r>
+      <w:r>
+        <w:rPr>
+          <w:noProof/>
+          <w:sz w:val="24"/>
+          <w:szCs w:val="24"/>
+        </w:rPr>
+        <w:t>For</w:t>
+      </w:r>
+      <w:r>
+        <w:rPr>
+          <w:sz w:val="24"/>
+          <w:szCs w:val="24"/>
+        </w:rPr>
+        <w:t xml:space="preserve"> </w:t>
+      </w:r>
+      <w:r>
+        <w:rPr>
+          <w:sz w:val="24"/>
+          <w:szCs w:val="24"/>
+        </w:rPr>
+        <w:t xml:space="preserve">an </w:t>
+      </w:r>
+      <w:r>
+        <w:rPr>
+          <w:noProof/>
+          <w:sz w:val="24"/>
+          <w:szCs w:val="24"/>
+        </w:rPr>
+        <w:t>example</w:t>
+      </w:r>
+      <w:r>
+        <w:rPr>
+          <w:sz w:val="24"/>
+          <w:szCs w:val="24"/>
+        </w:rPr>
+        <w:t xml:space="preserve">, if you already run the feature extraction and the features are good enough, you can unselect the </w:t>
       </w:r>
       <w:r>
         <w:rPr>
@@ -9044,7 +10126,7 @@
       <w:pPr>
         <w:pStyle w:val="Heading3"/>
       </w:pPr>
-      <w:bookmarkStart w:id="17" w:name="_Toc502137364"/>
+      <w:bookmarkStart w:id="18" w:name="_Toc502137364"/>
       <w:r>
         <w:rPr>
           <w:rStyle w:val="Heading3Char"/>
@@ -9069,7 +10151,7 @@
         </w:rPr>
         <w:t>:</w:t>
       </w:r>
-      <w:bookmarkEnd w:id="17"/>
+      <w:bookmarkEnd w:id="18"/>
       <w:r>
         <w:t xml:space="preserve"> </w:t>
       </w:r>
@@ -9106,7 +10188,44 @@
           <w:sz w:val="24"/>
           <w:szCs w:val="24"/>
         </w:rPr>
-        <w:t xml:space="preserve"> is the maximum number of available cores provided by your system, which you may not exceed that number when you choose the number of workers. Please note that, running in parallel will affect the progress bar and visualization section which means the progress showing by progress bar is not accurate. Moreover, during the run in parallel, the feature extraction and matching results are not available and you only can see the result after the process is completed. Running I parallel is only recommended for high number of input stacks.</w:t>
+        <w:t xml:space="preserve"> is the maximum number of available cores provided by your system, which you may not exceed that number when you choose the number of workers. Please note </w:t>
+      </w:r>
+      <w:r>
+        <w:rPr>
+          <w:noProof/>
+          <w:sz w:val="24"/>
+          <w:szCs w:val="24"/>
+        </w:rPr>
+        <w:t>that</w:t>
+      </w:r>
+      <w:r>
+        <w:rPr>
+          <w:sz w:val="24"/>
+          <w:szCs w:val="24"/>
+        </w:rPr>
+        <w:t xml:space="preserve"> running in parallel will affect the progress bar and visualization section which means the progress showing by progress bar is not accurate. Moreover, during the run in parallel, the feature extraction and matching results are not available and you only can see the result after the process is completed. Running I parallel is only recommended for </w:t>
+      </w:r>
+      <w:r>
+        <w:rPr>
+          <w:sz w:val="24"/>
+          <w:szCs w:val="24"/>
+        </w:rPr>
+        <w:t xml:space="preserve">a </w:t>
+      </w:r>
+      <w:r>
+        <w:rPr>
+          <w:noProof/>
+          <w:sz w:val="24"/>
+          <w:szCs w:val="24"/>
+        </w:rPr>
+        <w:t>high</w:t>
+      </w:r>
+      <w:r>
+        <w:rPr>
+          <w:sz w:val="24"/>
+          <w:szCs w:val="24"/>
+        </w:rPr>
+        <w:t xml:space="preserve"> number of input stacks.</w:t>
       </w:r>
     </w:p>
     <w:p>
@@ -9126,7 +10245,7 @@
       <w:pPr>
         <w:pStyle w:val="Heading2"/>
       </w:pPr>
-      <w:bookmarkStart w:id="18" w:name="_Toc502137365"/>
+      <w:bookmarkStart w:id="19" w:name="_Toc502137365"/>
       <w:r>
         <w:lastRenderedPageBreak/>
         <w:t xml:space="preserve">Section 5. Control </w:t>
@@ -9137,7 +10256,7 @@
       <w:r>
         <w:t>uttons</w:t>
       </w:r>
-      <w:bookmarkEnd w:id="18"/>
+      <w:bookmarkEnd w:id="19"/>
       <w:r>
         <w:t xml:space="preserve"> </w:t>
       </w:r>
@@ -9229,7 +10348,25 @@
       </w:r>
       <w:proofErr w:type="spellStart"/>
       <w:r>
-        <w:t>parametes.m</w:t>
+        <w:rPr>
+          <w:noProof/>
+        </w:rPr>
+        <w:t>paramete</w:t>
+      </w:r>
+      <w:r>
+        <w:rPr>
+          <w:noProof/>
+        </w:rPr>
+        <w:t>r</w:t>
+      </w:r>
+      <w:r>
+        <w:rPr>
+          <w:noProof/>
+        </w:rPr>
+        <w:t>s</w:t>
+      </w:r>
+      <w:r>
+        <w:t>.m</w:t>
       </w:r>
       <w:proofErr w:type="spellEnd"/>
       <w:r>
@@ -9246,7 +10383,43 @@
         <w:t>Stop</w:t>
       </w:r>
       <w:r>
-        <w:t xml:space="preserve"> button to stop the process. Stop process my not affect instantly because the process need to be completed at some procedures. </w:t>
+        <w:t xml:space="preserve"> button to stop the process. Stop process </w:t>
+      </w:r>
+      <w:r>
+        <w:rPr>
+          <w:noProof/>
+        </w:rPr>
+        <w:t>m</w:t>
+      </w:r>
+      <w:r>
+        <w:rPr>
+          <w:noProof/>
+        </w:rPr>
+        <w:t>a</w:t>
+      </w:r>
+      <w:r>
+        <w:rPr>
+          <w:noProof/>
+        </w:rPr>
+        <w:t>y</w:t>
+      </w:r>
+      <w:r>
+        <w:t xml:space="preserve"> not affect instantly because the process </w:t>
+      </w:r>
+      <w:r>
+        <w:rPr>
+          <w:noProof/>
+        </w:rPr>
+        <w:t>need</w:t>
+      </w:r>
+      <w:r>
+        <w:rPr>
+          <w:noProof/>
+        </w:rPr>
+        <w:t>s</w:t>
+      </w:r>
+      <w:r>
+        <w:t xml:space="preserve"> to be completed at some procedures. </w:t>
       </w:r>
     </w:p>
     <w:p>
@@ -9264,7 +10437,7 @@
       <w:pPr>
         <w:pStyle w:val="Heading2"/>
       </w:pPr>
-      <w:bookmarkStart w:id="19" w:name="_Toc502137366"/>
+      <w:bookmarkStart w:id="20" w:name="_Toc502137366"/>
       <w:r>
         <w:t>Section 6</w:t>
       </w:r>
@@ -9280,7 +10453,7 @@
       <w:r>
         <w:t>ontroller</w:t>
       </w:r>
-      <w:bookmarkEnd w:id="19"/>
+      <w:bookmarkEnd w:id="20"/>
     </w:p>
     <w:p>
       <w:pPr>
@@ -9360,7 +10533,7 @@
           <w:sz w:val="24"/>
           <w:szCs w:val="24"/>
         </w:rPr>
-        <w:t xml:space="preserve">This section controls the registration visual results. When the registration process completed, you will be able to see the stacks (based on the stack you have choose in section 3(a) and its neighbor stacks). You may choose </w:t>
+        <w:t xml:space="preserve">This section controls the registration visual results. When the registration process completed, you will be able to see the stacks (based on the stack you choose in section 3(a) and its neighbor stacks). You may choose </w:t>
       </w:r>
       <w:r>
         <w:rPr>
@@ -9382,10 +10555,11 @@
         <w:rPr>
           <w:i/>
           <w:iCs/>
-          <w:sz w:val="24"/>
-          <w:szCs w:val="24"/>
-        </w:rPr>
-        <w:t>csv</w:t>
+          <w:noProof/>
+          <w:sz w:val="24"/>
+          <w:szCs w:val="24"/>
+        </w:rPr>
+        <w:t>CSV</w:t>
       </w:r>
       <w:r>
         <w:rPr>
@@ -9463,7 +10637,7 @@
           <w:szCs w:val="24"/>
         </w:rPr>
       </w:pPr>
-      <w:bookmarkStart w:id="20" w:name="_Toc502137367"/>
+      <w:bookmarkStart w:id="21" w:name="_Toc502137367"/>
       <w:r>
         <w:t>Section 7</w:t>
       </w:r>
@@ -9479,7 +10653,7 @@
       <w:r>
         <w:t>ap</w:t>
       </w:r>
-      <w:bookmarkEnd w:id="20"/>
+      <w:bookmarkEnd w:id="21"/>
     </w:p>
     <w:p>
       <w:pPr>
@@ -9606,7 +10780,7 @@
       <w:pPr>
         <w:pStyle w:val="Heading2"/>
       </w:pPr>
-      <w:bookmarkStart w:id="21" w:name="_Toc502137368"/>
+      <w:bookmarkStart w:id="22" w:name="_Toc502137368"/>
       <w:r>
         <w:t>Section 8</w:t>
       </w:r>
@@ -9616,7 +10790,7 @@
       <w:r>
         <w:t xml:space="preserve"> Log view</w:t>
       </w:r>
-      <w:bookmarkEnd w:id="21"/>
+      <w:bookmarkEnd w:id="22"/>
     </w:p>
     <w:p>
       <w:pPr>
@@ -9702,7 +10876,29 @@
           <w:sz w:val="24"/>
           <w:szCs w:val="24"/>
         </w:rPr>
-        <w:t xml:space="preserve">During the registration process, you can see the progress by following the text in the Log section of the GUI. This section also shows the number of extracted features, number of detected correspondence features with timing of each process. The location of the result files is also listed in this section after each process completed. </w:t>
+        <w:t xml:space="preserve">During the registration process, you can see the progress by following the text in the Log section of the GUI. This section also shows the number of extracted features, number of detected correspondence features with </w:t>
+      </w:r>
+      <w:r>
+        <w:rPr>
+          <w:sz w:val="24"/>
+          <w:szCs w:val="24"/>
+        </w:rPr>
+        <w:t xml:space="preserve">the </w:t>
+      </w:r>
+      <w:r>
+        <w:rPr>
+          <w:noProof/>
+          <w:sz w:val="24"/>
+          <w:szCs w:val="24"/>
+        </w:rPr>
+        <w:t>timing</w:t>
+      </w:r>
+      <w:r>
+        <w:rPr>
+          <w:sz w:val="24"/>
+          <w:szCs w:val="24"/>
+        </w:rPr>
+        <w:t xml:space="preserve"> of each process. The location of the result files is also listed in this section after each process completed. </w:t>
       </w:r>
     </w:p>
     <w:p>
@@ -9720,7 +10916,7 @@
       <w:pPr>
         <w:pStyle w:val="Heading2"/>
       </w:pPr>
-      <w:bookmarkStart w:id="22" w:name="_Toc502137369"/>
+      <w:bookmarkStart w:id="23" w:name="_Toc502137369"/>
       <w:r>
         <w:lastRenderedPageBreak/>
         <w:t>Section 9</w:t>
@@ -9737,7 +10933,7 @@
       <w:r>
         <w:t>ection</w:t>
       </w:r>
-      <w:bookmarkEnd w:id="22"/>
+      <w:bookmarkEnd w:id="23"/>
     </w:p>
     <w:p>
       <w:pPr>
@@ -9824,7 +11020,58 @@
           <w:sz w:val="24"/>
           <w:szCs w:val="24"/>
         </w:rPr>
-        <w:t>The result of feature extraction, feature matching and resampling will present in this section after completion of each st</w:t>
+        <w:t>The result of feature extraction, feature matching</w:t>
+      </w:r>
+      <w:r>
+        <w:rPr>
+          <w:sz w:val="24"/>
+          <w:szCs w:val="24"/>
+        </w:rPr>
+        <w:t>,</w:t>
+      </w:r>
+      <w:r>
+        <w:rPr>
+          <w:sz w:val="24"/>
+          <w:szCs w:val="24"/>
+        </w:rPr>
+        <w:t xml:space="preserve"> </w:t>
+      </w:r>
+      <w:r>
+        <w:rPr>
+          <w:noProof/>
+          <w:sz w:val="24"/>
+          <w:szCs w:val="24"/>
+        </w:rPr>
+        <w:t>and</w:t>
+      </w:r>
+      <w:r>
+        <w:rPr>
+          <w:sz w:val="24"/>
+          <w:szCs w:val="24"/>
+        </w:rPr>
+        <w:t xml:space="preserve"> resampling will present in this section after </w:t>
+      </w:r>
+      <w:r>
+        <w:rPr>
+          <w:sz w:val="24"/>
+          <w:szCs w:val="24"/>
+        </w:rPr>
+        <w:t xml:space="preserve">the </w:t>
+      </w:r>
+      <w:r>
+        <w:rPr>
+          <w:noProof/>
+          <w:sz w:val="24"/>
+          <w:szCs w:val="24"/>
+        </w:rPr>
+        <w:t>completion</w:t>
+      </w:r>
+      <w:r>
+        <w:rPr>
+          <w:sz w:val="24"/>
+          <w:szCs w:val="24"/>
+        </w:rPr>
+        <w:t xml:space="preserve"> of each st</w:t>
       </w:r>
       <w:r>
         <w:rPr>
@@ -9878,9 +11125,9 @@
           <w:sz w:val="24"/>
           <w:szCs w:val="24"/>
         </w:rPr>
-        <w:t>params.</w:t>
-      </w:r>
-      <w:proofErr w:type="gramStart"/>
+        <w:t>params.BP.remove_pad</w:t>
+      </w:r>
+      <w:proofErr w:type="spellEnd"/>
       <w:r>
         <w:rPr>
           <w:i/>
@@ -9888,26 +11135,6 @@
           <w:sz w:val="24"/>
           <w:szCs w:val="24"/>
         </w:rPr>
-        <w:t>BP.remove</w:t>
-      </w:r>
-      <w:proofErr w:type="gramEnd"/>
-      <w:r>
-        <w:rPr>
-          <w:i/>
-          <w:iCs/>
-          <w:sz w:val="24"/>
-          <w:szCs w:val="24"/>
-        </w:rPr>
-        <w:t>_pad</w:t>
-      </w:r>
-      <w:proofErr w:type="spellEnd"/>
-      <w:r>
-        <w:rPr>
-          <w:i/>
-          <w:iCs/>
-          <w:sz w:val="24"/>
-          <w:szCs w:val="24"/>
-        </w:rPr>
         <w:t xml:space="preserve"> </w:t>
       </w:r>
       <w:r>
@@ -9915,7 +11142,30 @@
           <w:sz w:val="24"/>
           <w:szCs w:val="24"/>
         </w:rPr>
-        <w:t xml:space="preserve">to one so the software will save the file in the result folder described in the </w:t>
+        <w:t xml:space="preserve">to one so the software will save the file in the </w:t>
+      </w:r>
+      <w:r>
+        <w:rPr>
+          <w:noProof/>
+          <w:sz w:val="24"/>
+          <w:szCs w:val="24"/>
+        </w:rPr>
+        <w:t>result</w:t>
+      </w:r>
+      <w:r>
+        <w:rPr>
+          <w:noProof/>
+          <w:sz w:val="24"/>
+          <w:szCs w:val="24"/>
+        </w:rPr>
+        <w:t>ing</w:t>
+      </w:r>
+      <w:r>
+        <w:rPr>
+          <w:sz w:val="24"/>
+          <w:szCs w:val="24"/>
+        </w:rPr>
+        <w:t xml:space="preserve"> folder described in the </w:t>
       </w:r>
       <w:r>
         <w:rPr>
@@ -9965,12 +11215,12 @@
         <w:pStyle w:val="Heading1"/>
         <w:spacing w:line="240" w:lineRule="auto"/>
       </w:pPr>
-      <w:bookmarkStart w:id="23" w:name="_Toc502137370"/>
+      <w:bookmarkStart w:id="24" w:name="_Toc502137370"/>
       <w:r>
         <w:lastRenderedPageBreak/>
         <w:t>Visualization</w:t>
       </w:r>
-      <w:bookmarkEnd w:id="23"/>
+      <w:bookmarkEnd w:id="24"/>
     </w:p>
     <w:p>
       <w:pPr>
@@ -10136,7 +11386,30 @@
           <w:sz w:val="24"/>
           <w:szCs w:val="24"/>
         </w:rPr>
-        <w:t>In the visualization section of the GUI you may see the feature extraction result, feature matching result and registration result after finishing the process of registration. In this section, after finishing the process you can choose to see the z-projection of overlapped stacks before registration (</w:t>
+        <w:t xml:space="preserve">In the visualization section of the </w:t>
+      </w:r>
+      <w:r>
+        <w:rPr>
+          <w:noProof/>
+          <w:sz w:val="24"/>
+          <w:szCs w:val="24"/>
+        </w:rPr>
+        <w:t>GUI</w:t>
+      </w:r>
+      <w:r>
+        <w:rPr>
+          <w:noProof/>
+          <w:sz w:val="24"/>
+          <w:szCs w:val="24"/>
+        </w:rPr>
+        <w:t>,</w:t>
+      </w:r>
+      <w:r>
+        <w:rPr>
+          <w:sz w:val="24"/>
+          <w:szCs w:val="24"/>
+        </w:rPr>
+        <w:t xml:space="preserve"> you may see the feature extraction result, feature matching result and registration result after finishing the process of registration. In this section, after finishing the process you can choose to see the z-projection of overlapped stacks before registration (</w:t>
       </w:r>
       <w:r>
         <w:rPr>
@@ -10241,7 +11514,30 @@
           <w:sz w:val="24"/>
           <w:szCs w:val="24"/>
         </w:rPr>
-        <w:t xml:space="preserve"> checkbox in section 4 of the GUI and choose proper Stack ID. The Stack ID you have choose will enable the visualization to visually present the result of registration before and after registration of the chosen stack with all its neighbors.</w:t>
+        <w:t xml:space="preserve"> checkbox in section 4 of the GUI and choose proper Stack ID. The Stack ID you have </w:t>
+      </w:r>
+      <w:r>
+        <w:rPr>
+          <w:noProof/>
+          <w:sz w:val="24"/>
+          <w:szCs w:val="24"/>
+        </w:rPr>
+        <w:t>cho</w:t>
+      </w:r>
+      <w:r>
+        <w:rPr>
+          <w:noProof/>
+          <w:sz w:val="24"/>
+          <w:szCs w:val="24"/>
+        </w:rPr>
+        <w:t>sen</w:t>
+      </w:r>
+      <w:r>
+        <w:rPr>
+          <w:sz w:val="24"/>
+          <w:szCs w:val="24"/>
+        </w:rPr>
+        <w:t xml:space="preserve"> will enable the visualization to visually present the result of registration before and after registration of the chosen stack with all its neighbors.</w:t>
       </w:r>
       <w:r>
         <w:rPr>
@@ -10440,7 +11736,30 @@
           <w:sz w:val="24"/>
           <w:szCs w:val="24"/>
         </w:rPr>
-        <w:t xml:space="preserve">You can either use the mouse scroll or the GUI scrollbar to go through the plains in Z. You are also able to see the current plane number </w:t>
+        <w:t xml:space="preserve">You can either use the mouse scroll or the GUI scrollbar to go through the plains in Z. You are also able to see the current </w:t>
+      </w:r>
+      <w:r>
+        <w:rPr>
+          <w:noProof/>
+          <w:sz w:val="24"/>
+          <w:szCs w:val="24"/>
+        </w:rPr>
+        <w:t>pl</w:t>
+      </w:r>
+      <w:r>
+        <w:rPr>
+          <w:noProof/>
+          <w:sz w:val="24"/>
+          <w:szCs w:val="24"/>
+        </w:rPr>
+        <w:t>ane</w:t>
+      </w:r>
+      <w:r>
+        <w:rPr>
+          <w:sz w:val="24"/>
+          <w:szCs w:val="24"/>
+        </w:rPr>
+        <w:t xml:space="preserve"> number </w:t>
       </w:r>
       <w:r>
         <w:rPr>
@@ -10602,7 +11921,22 @@
           <w:sz w:val="24"/>
           <w:szCs w:val="24"/>
         </w:rPr>
-        <w:t>Moreover, you may check the 3D view check box in section 6 of GUI to open the 3D view of the registered stacks as shown below.</w:t>
+        <w:t xml:space="preserve">Moreover, you may check the 3D view </w:t>
+      </w:r>
+      <w:r>
+        <w:rPr>
+          <w:noProof/>
+          <w:sz w:val="24"/>
+          <w:szCs w:val="24"/>
+        </w:rPr>
+        <w:t>checkbox</w:t>
+      </w:r>
+      <w:r>
+        <w:rPr>
+          <w:sz w:val="24"/>
+          <w:szCs w:val="24"/>
+        </w:rPr>
+        <w:t xml:space="preserve"> in section 6 of GUI to open the 3D view of the registered stacks as shown below.</w:t>
       </w:r>
     </w:p>
     <w:p>
@@ -10700,14 +12034,14 @@
         <w:pStyle w:val="Heading1"/>
         <w:spacing w:line="240" w:lineRule="auto"/>
       </w:pPr>
-      <w:bookmarkStart w:id="24" w:name="_Toc502137371"/>
+      <w:bookmarkStart w:id="25" w:name="_Toc502137371"/>
       <w:r>
         <w:t>Parameters</w:t>
       </w:r>
       <w:r>
         <w:t xml:space="preserve"> description</w:t>
       </w:r>
-      <w:bookmarkEnd w:id="24"/>
+      <w:bookmarkEnd w:id="25"/>
     </w:p>
     <w:p>
       <w:pPr>
@@ -10758,7 +12092,6 @@
         <w:t>. These parameters are named based on their category as feature extraction parameters (</w:t>
       </w:r>
       <w:proofErr w:type="spellStart"/>
-      <w:proofErr w:type="gramStart"/>
       <w:r>
         <w:rPr>
           <w:i/>
@@ -10769,7 +12102,6 @@
         <w:t>params.FE</w:t>
       </w:r>
       <w:proofErr w:type="spellEnd"/>
-      <w:proofErr w:type="gramEnd"/>
       <w:r>
         <w:rPr>
           <w:sz w:val="24"/>
@@ -11082,7 +12414,6 @@
               </w:rPr>
               <w:t xml:space="preserve">Used </w:t>
             </w:r>
-            <w:proofErr w:type="gramStart"/>
             <w:r>
               <w:rPr>
                 <w:b w:val="0"/>
@@ -11090,17 +12421,7 @@
                 <w:sz w:val="20"/>
                 <w:szCs w:val="20"/>
               </w:rPr>
-              <w:t>In</w:t>
-            </w:r>
-            <w:proofErr w:type="gramEnd"/>
-            <w:r>
-              <w:rPr>
-                <w:b w:val="0"/>
-                <w:bCs w:val="0"/>
-                <w:sz w:val="20"/>
-                <w:szCs w:val="20"/>
-              </w:rPr>
-              <w:t xml:space="preserve"> File (.m)</w:t>
+              <w:t>In File (.m)</w:t>
             </w:r>
           </w:p>
         </w:tc>
@@ -11141,31 +12462,7 @@
                 <w:sz w:val="20"/>
                 <w:szCs w:val="20"/>
               </w:rPr>
-              <w:t>params.</w:t>
-            </w:r>
-            <w:proofErr w:type="gramStart"/>
-            <w:r>
-              <w:rPr>
-                <w:rFonts w:ascii="Courier New" w:hAnsi="Courier New" w:cs="Courier New"/>
-                <w:b w:val="0"/>
-                <w:bCs w:val="0"/>
-                <w:color w:val="000000"/>
-                <w:sz w:val="20"/>
-                <w:szCs w:val="20"/>
-              </w:rPr>
-              <w:t>FE.smooth</w:t>
-            </w:r>
-            <w:proofErr w:type="gramEnd"/>
-            <w:r>
-              <w:rPr>
-                <w:rFonts w:ascii="Courier New" w:hAnsi="Courier New" w:cs="Courier New"/>
-                <w:b w:val="0"/>
-                <w:bCs w:val="0"/>
-                <w:color w:val="000000"/>
-                <w:sz w:val="20"/>
-                <w:szCs w:val="20"/>
-              </w:rPr>
-              <w:t>3BoxSize</w:t>
+              <w:t>params.FE.smooth3BoxSize</w:t>
             </w:r>
           </w:p>
         </w:tc>
@@ -11324,22 +12621,9 @@
                 <w:sz w:val="20"/>
                 <w:szCs w:val="20"/>
               </w:rPr>
-              <w:t>params.</w:t>
-            </w:r>
-            <w:proofErr w:type="gramStart"/>
-            <w:r>
-              <w:rPr>
-                <w:rFonts w:ascii="Courier New" w:hAnsi="Courier New" w:cs="Courier New"/>
-                <w:b w:val="0"/>
-                <w:bCs w:val="0"/>
-                <w:color w:val="000000"/>
-                <w:sz w:val="20"/>
-                <w:szCs w:val="20"/>
-              </w:rPr>
-              <w:t>FE.GaussianSize</w:t>
+              <w:t>params.FE.GaussianSize</w:t>
             </w:r>
             <w:proofErr w:type="spellEnd"/>
-            <w:proofErr w:type="gramEnd"/>
           </w:p>
         </w:tc>
         <w:tc>
@@ -11489,22 +12773,9 @@
                 <w:sz w:val="20"/>
                 <w:szCs w:val="20"/>
               </w:rPr>
-              <w:t>params.</w:t>
-            </w:r>
-            <w:proofErr w:type="gramStart"/>
-            <w:r>
-              <w:rPr>
-                <w:rFonts w:ascii="Courier New" w:hAnsi="Courier New" w:cs="Courier New"/>
-                <w:b w:val="0"/>
-                <w:bCs w:val="0"/>
-                <w:color w:val="000000"/>
-                <w:sz w:val="20"/>
-                <w:szCs w:val="20"/>
-              </w:rPr>
-              <w:t>FE.IMboxSize</w:t>
+              <w:t>params.FE.IMboxSize</w:t>
             </w:r>
             <w:proofErr w:type="spellEnd"/>
-            <w:proofErr w:type="gramEnd"/>
           </w:p>
         </w:tc>
         <w:tc>
@@ -11582,7 +12853,26 @@
                 <w:sz w:val="20"/>
                 <w:szCs w:val="20"/>
               </w:rPr>
-              <w:t>control the imbox filtering size</w:t>
+              <w:t xml:space="preserve">control the </w:t>
+            </w:r>
+            <w:r>
+              <w:rPr>
+                <w:rFonts w:ascii="Courier New" w:hAnsi="Courier New" w:cs="Courier New"/>
+                <w:noProof/>
+                <w:color w:val="228B22"/>
+                <w:sz w:val="20"/>
+                <w:szCs w:val="20"/>
+              </w:rPr>
+              <w:t>imbox</w:t>
+            </w:r>
+            <w:r>
+              <w:rPr>
+                <w:rFonts w:ascii="Courier New" w:hAnsi="Courier New" w:cs="Courier New"/>
+                <w:color w:val="228B22"/>
+                <w:sz w:val="20"/>
+                <w:szCs w:val="20"/>
+              </w:rPr>
+              <w:t xml:space="preserve"> filtering size</w:t>
             </w:r>
           </w:p>
         </w:tc>
@@ -11652,31 +12942,7 @@
                 <w:sz w:val="20"/>
                 <w:szCs w:val="20"/>
               </w:rPr>
-              <w:t>params.</w:t>
-            </w:r>
-            <w:proofErr w:type="gramStart"/>
-            <w:r>
-              <w:rPr>
-                <w:rFonts w:ascii="Courier New" w:hAnsi="Courier New" w:cs="Courier New"/>
-                <w:b w:val="0"/>
-                <w:bCs w:val="0"/>
-                <w:color w:val="000000"/>
-                <w:sz w:val="20"/>
-                <w:szCs w:val="20"/>
-              </w:rPr>
-              <w:t>FE.MLOG</w:t>
-            </w:r>
-            <w:proofErr w:type="gramEnd"/>
-            <w:r>
-              <w:rPr>
-                <w:rFonts w:ascii="Courier New" w:hAnsi="Courier New" w:cs="Courier New"/>
-                <w:b w:val="0"/>
-                <w:bCs w:val="0"/>
-                <w:color w:val="000000"/>
-                <w:sz w:val="20"/>
-                <w:szCs w:val="20"/>
-              </w:rPr>
-              <w:t>1</w:t>
+              <w:t>params.FE.MLOG1</w:t>
             </w:r>
           </w:p>
         </w:tc>
@@ -11756,7 +13022,26 @@
                 <w:sz w:val="20"/>
                 <w:szCs w:val="20"/>
               </w:rPr>
-              <w:t>control the Multi Scale LOG filtering size</w:t>
+              <w:t xml:space="preserve">control the </w:t>
+            </w:r>
+            <w:r>
+              <w:rPr>
+                <w:rFonts w:ascii="Courier New" w:hAnsi="Courier New" w:cs="Courier New"/>
+                <w:noProof/>
+                <w:color w:val="228B22"/>
+                <w:sz w:val="20"/>
+                <w:szCs w:val="20"/>
+              </w:rPr>
+              <w:t>Multi Scale</w:t>
+            </w:r>
+            <w:r>
+              <w:rPr>
+                <w:rFonts w:ascii="Courier New" w:hAnsi="Courier New" w:cs="Courier New"/>
+                <w:color w:val="228B22"/>
+                <w:sz w:val="20"/>
+                <w:szCs w:val="20"/>
+              </w:rPr>
+              <w:t xml:space="preserve"> LOG filtering size</w:t>
             </w:r>
           </w:p>
         </w:tc>
@@ -11827,31 +13112,7 @@
                 <w:sz w:val="20"/>
                 <w:szCs w:val="20"/>
               </w:rPr>
-              <w:t>params.</w:t>
-            </w:r>
-            <w:proofErr w:type="gramStart"/>
-            <w:r>
-              <w:rPr>
-                <w:rFonts w:ascii="Courier New" w:hAnsi="Courier New" w:cs="Courier New"/>
-                <w:b w:val="0"/>
-                <w:bCs w:val="0"/>
-                <w:color w:val="000000"/>
-                <w:sz w:val="20"/>
-                <w:szCs w:val="20"/>
-              </w:rPr>
-              <w:t>FE.MLOG</w:t>
-            </w:r>
-            <w:proofErr w:type="gramEnd"/>
-            <w:r>
-              <w:rPr>
-                <w:rFonts w:ascii="Courier New" w:hAnsi="Courier New" w:cs="Courier New"/>
-                <w:b w:val="0"/>
-                <w:bCs w:val="0"/>
-                <w:color w:val="000000"/>
-                <w:sz w:val="20"/>
-                <w:szCs w:val="20"/>
-              </w:rPr>
-              <w:t>2</w:t>
+              <w:t>params.FE.MLOG2</w:t>
             </w:r>
           </w:p>
         </w:tc>
@@ -11931,7 +13192,26 @@
                 <w:sz w:val="20"/>
                 <w:szCs w:val="20"/>
               </w:rPr>
-              <w:t>control the Multi Scale LOG filtering size</w:t>
+              <w:t xml:space="preserve">control the </w:t>
+            </w:r>
+            <w:r>
+              <w:rPr>
+                <w:rFonts w:ascii="Courier New" w:hAnsi="Courier New" w:cs="Courier New"/>
+                <w:noProof/>
+                <w:color w:val="228B22"/>
+                <w:sz w:val="20"/>
+                <w:szCs w:val="20"/>
+              </w:rPr>
+              <w:t>Multi Scale</w:t>
+            </w:r>
+            <w:r>
+              <w:rPr>
+                <w:rFonts w:ascii="Courier New" w:hAnsi="Courier New" w:cs="Courier New"/>
+                <w:color w:val="228B22"/>
+                <w:sz w:val="20"/>
+                <w:szCs w:val="20"/>
+              </w:rPr>
+              <w:t xml:space="preserve"> LOG filtering size</w:t>
             </w:r>
           </w:p>
         </w:tc>
@@ -12001,31 +13281,7 @@
                 <w:sz w:val="20"/>
                 <w:szCs w:val="20"/>
               </w:rPr>
-              <w:t>params.</w:t>
-            </w:r>
-            <w:proofErr w:type="gramStart"/>
-            <w:r>
-              <w:rPr>
-                <w:rFonts w:ascii="Courier New" w:hAnsi="Courier New" w:cs="Courier New"/>
-                <w:b w:val="0"/>
-                <w:bCs w:val="0"/>
-                <w:color w:val="000000"/>
-                <w:sz w:val="20"/>
-                <w:szCs w:val="20"/>
-              </w:rPr>
-              <w:t>FE.MLOG</w:t>
-            </w:r>
-            <w:proofErr w:type="gramEnd"/>
-            <w:r>
-              <w:rPr>
-                <w:rFonts w:ascii="Courier New" w:hAnsi="Courier New" w:cs="Courier New"/>
-                <w:b w:val="0"/>
-                <w:bCs w:val="0"/>
-                <w:color w:val="000000"/>
-                <w:sz w:val="20"/>
-                <w:szCs w:val="20"/>
-              </w:rPr>
-              <w:t>3</w:t>
+              <w:t>params.FE.MLOG3</w:t>
             </w:r>
           </w:p>
         </w:tc>
@@ -12105,7 +13361,26 @@
                 <w:sz w:val="20"/>
                 <w:szCs w:val="20"/>
               </w:rPr>
-              <w:t>control the Multi Scale LOG filtering size</w:t>
+              <w:t xml:space="preserve">control the </w:t>
+            </w:r>
+            <w:r>
+              <w:rPr>
+                <w:rFonts w:ascii="Courier New" w:hAnsi="Courier New" w:cs="Courier New"/>
+                <w:noProof/>
+                <w:color w:val="228B22"/>
+                <w:sz w:val="20"/>
+                <w:szCs w:val="20"/>
+              </w:rPr>
+              <w:t>Multi Scale</w:t>
+            </w:r>
+            <w:r>
+              <w:rPr>
+                <w:rFonts w:ascii="Courier New" w:hAnsi="Courier New" w:cs="Courier New"/>
+                <w:color w:val="228B22"/>
+                <w:sz w:val="20"/>
+                <w:szCs w:val="20"/>
+              </w:rPr>
+              <w:t xml:space="preserve"> LOG filtering size</w:t>
             </w:r>
           </w:p>
         </w:tc>
@@ -12198,19 +13473,18 @@
               </w:rPr>
               <w:t xml:space="preserve"> </w:t>
             </w:r>
-            <w:proofErr w:type="spellStart"/>
             <w:r>
               <w:rPr>
                 <w:rFonts w:ascii="Courier New" w:hAnsi="Courier New" w:cs="Courier New"/>
                 <w:b w:val="0"/>
                 <w:bCs w:val="0"/>
+                <w:noProof/>
                 <w:color w:val="000000"/>
                 <w:sz w:val="20"/>
                 <w:szCs w:val="20"/>
               </w:rPr>
               <w:t>windowsize</w:t>
             </w:r>
-            <w:proofErr w:type="spellEnd"/>
           </w:p>
         </w:tc>
         <w:tc>
@@ -12616,7 +13890,45 @@
                 <w:sz w:val="20"/>
                 <w:szCs w:val="20"/>
               </w:rPr>
-              <w:t>maximum distance of features to be consider in Hungarian Algorithm</w:t>
+              <w:t xml:space="preserve">maximum distance of features to </w:t>
+            </w:r>
+            <w:r>
+              <w:rPr>
+                <w:rFonts w:ascii="Courier New" w:hAnsi="Courier New" w:cs="Courier New"/>
+                <w:noProof/>
+                <w:color w:val="228B22"/>
+                <w:sz w:val="20"/>
+                <w:szCs w:val="20"/>
+              </w:rPr>
+              <w:t>be consider</w:t>
+            </w:r>
+            <w:r>
+              <w:rPr>
+                <w:rFonts w:ascii="Courier New" w:hAnsi="Courier New" w:cs="Courier New"/>
+                <w:color w:val="228B22"/>
+                <w:sz w:val="20"/>
+                <w:szCs w:val="20"/>
+              </w:rPr>
+              <w:t xml:space="preserve"> in </w:t>
+            </w:r>
+            <w:r>
+              <w:rPr>
+                <w:rFonts w:ascii="Courier New" w:hAnsi="Courier New" w:cs="Courier New"/>
+                <w:noProof/>
+                <w:color w:val="228B22"/>
+                <w:sz w:val="20"/>
+                <w:szCs w:val="20"/>
+              </w:rPr>
+              <w:t>Hungarian</w:t>
+            </w:r>
+            <w:r>
+              <w:rPr>
+                <w:rFonts w:ascii="Courier New" w:hAnsi="Courier New" w:cs="Courier New"/>
+                <w:color w:val="228B22"/>
+                <w:sz w:val="20"/>
+                <w:szCs w:val="20"/>
+              </w:rPr>
+              <w:t xml:space="preserve"> Algorithm</w:t>
             </w:r>
           </w:p>
         </w:tc>
@@ -14126,22 +15438,9 @@
                 <w:sz w:val="20"/>
                 <w:szCs w:val="20"/>
               </w:rPr>
-              <w:t>params.</w:t>
-            </w:r>
-            <w:proofErr w:type="gramStart"/>
-            <w:r>
-              <w:rPr>
-                <w:rFonts w:ascii="Courier New" w:hAnsi="Courier New" w:cs="Courier New"/>
-                <w:b w:val="0"/>
-                <w:bCs w:val="0"/>
-                <w:color w:val="000000"/>
-                <w:sz w:val="20"/>
-                <w:szCs w:val="20"/>
-              </w:rPr>
-              <w:t>BP.extSize</w:t>
+              <w:t>params.BP.extSize</w:t>
             </w:r>
             <w:proofErr w:type="spellEnd"/>
-            <w:proofErr w:type="gramEnd"/>
           </w:p>
         </w:tc>
         <w:tc>
@@ -14297,31 +15596,7 @@
                 <w:sz w:val="20"/>
                 <w:szCs w:val="20"/>
               </w:rPr>
-              <w:t>params.</w:t>
-            </w:r>
-            <w:proofErr w:type="gramStart"/>
-            <w:r>
-              <w:rPr>
-                <w:rFonts w:ascii="Courier New" w:hAnsi="Courier New" w:cs="Courier New"/>
-                <w:b w:val="0"/>
-                <w:bCs w:val="0"/>
-                <w:color w:val="000000"/>
-                <w:sz w:val="20"/>
-                <w:szCs w:val="20"/>
-              </w:rPr>
-              <w:t>BP.remove</w:t>
-            </w:r>
-            <w:proofErr w:type="gramEnd"/>
-            <w:r>
-              <w:rPr>
-                <w:rFonts w:ascii="Courier New" w:hAnsi="Courier New" w:cs="Courier New"/>
-                <w:b w:val="0"/>
-                <w:bCs w:val="0"/>
-                <w:color w:val="000000"/>
-                <w:sz w:val="20"/>
-                <w:szCs w:val="20"/>
-              </w:rPr>
-              <w:t>_pad</w:t>
+              <w:t>params.BP.remove_pad</w:t>
             </w:r>
             <w:proofErr w:type="spellEnd"/>
           </w:p>
@@ -14484,20 +15759,9 @@
                 <w:sz w:val="20"/>
                 <w:szCs w:val="20"/>
               </w:rPr>
-              <w:t>params.</w:t>
-            </w:r>
-            <w:proofErr w:type="gramStart"/>
-            <w:r>
-              <w:rPr>
-                <w:rFonts w:ascii="Courier New" w:hAnsi="Courier New" w:cs="Courier New"/>
-                <w:color w:val="000000"/>
-                <w:sz w:val="20"/>
-                <w:szCs w:val="20"/>
-              </w:rPr>
-              <w:t>BP.saveImages</w:t>
+              <w:t>params.BP.saveImages</w:t>
             </w:r>
             <w:proofErr w:type="spellEnd"/>
-            <w:proofErr w:type="gramEnd"/>
           </w:p>
         </w:tc>
         <w:tc>
@@ -14647,11 +15911,11 @@
         <w:pStyle w:val="Heading1"/>
         <w:spacing w:line="240" w:lineRule="auto"/>
       </w:pPr>
-      <w:bookmarkStart w:id="25" w:name="_Toc502137372"/>
+      <w:bookmarkStart w:id="26" w:name="_Toc502137372"/>
       <w:r>
         <w:t>Steps to run the registration</w:t>
       </w:r>
-      <w:bookmarkEnd w:id="25"/>
+      <w:bookmarkEnd w:id="26"/>
     </w:p>
     <w:p>
       <w:pPr>
@@ -14784,22 +16048,22 @@
         <w:pStyle w:val="Heading1"/>
         <w:spacing w:line="240" w:lineRule="auto"/>
       </w:pPr>
-      <w:bookmarkStart w:id="26" w:name="_Toc502137373"/>
+      <w:bookmarkStart w:id="27" w:name="_Toc502137373"/>
       <w:r>
         <w:lastRenderedPageBreak/>
         <w:t>About</w:t>
       </w:r>
-      <w:bookmarkEnd w:id="26"/>
+      <w:bookmarkEnd w:id="27"/>
     </w:p>
     <w:p>
       <w:pPr>
         <w:pStyle w:val="Heading2"/>
       </w:pPr>
-      <w:bookmarkStart w:id="27" w:name="_Toc502137374"/>
+      <w:bookmarkStart w:id="28" w:name="_Toc502137374"/>
       <w:r>
         <w:t>Contact information</w:t>
       </w:r>
-      <w:bookmarkEnd w:id="27"/>
+      <w:bookmarkEnd w:id="28"/>
     </w:p>
     <w:p>
       <w:pPr>
@@ -14905,15 +16169,27 @@
       <w:pPr>
         <w:pStyle w:val="Heading2"/>
       </w:pPr>
-      <w:bookmarkStart w:id="28" w:name="_Toc502137375"/>
+      <w:bookmarkStart w:id="29" w:name="_Toc502137375"/>
       <w:r>
         <w:t>Support</w:t>
       </w:r>
-      <w:bookmarkEnd w:id="28"/>
+      <w:bookmarkEnd w:id="29"/>
     </w:p>
     <w:p>
       <w:r>
-        <w:t xml:space="preserve"> Registrar</w:t>
+        <w:t xml:space="preserve"> </w:t>
+      </w:r>
+      <w:r>
+        <w:rPr>
+          <w:noProof/>
+        </w:rPr>
+        <w:t>The r</w:t>
+      </w:r>
+      <w:r>
+        <w:rPr>
+          <w:noProof/>
+        </w:rPr>
+        <w:t>egistrar</w:t>
       </w:r>
       <w:r>
         <w:t xml:space="preserve"> is supported by the NIH under grant number </w:t>
@@ -14930,11 +16206,11 @@
       <w:pPr>
         <w:pStyle w:val="Heading2"/>
       </w:pPr>
-      <w:bookmarkStart w:id="29" w:name="_Toc502137376"/>
+      <w:bookmarkStart w:id="30" w:name="_Toc502137376"/>
       <w:r>
         <w:t>Related publications and posters</w:t>
       </w:r>
-      <w:bookmarkEnd w:id="29"/>
+      <w:bookmarkEnd w:id="30"/>
     </w:p>
     <w:p>
       <w:pPr>
@@ -14964,7 +16240,81 @@
         <w:rPr>
           <w:sz w:val="20"/>
         </w:rPr>
-        <w:t>, Society for neuroscience, Washington DC, 2017.</w:t>
+        <w:t xml:space="preserve">, Society for </w:t>
+      </w:r>
+      <w:r>
+        <w:rPr>
+          <w:noProof/>
+          <w:sz w:val="20"/>
+        </w:rPr>
+        <w:t>N</w:t>
+      </w:r>
+      <w:r>
+        <w:rPr>
+          <w:noProof/>
+          <w:sz w:val="20"/>
+        </w:rPr>
+        <w:t>euroscience</w:t>
+      </w:r>
+      <w:r>
+        <w:rPr>
+          <w:sz w:val="20"/>
+        </w:rPr>
+        <w:t>, Washington DC, 2017.</w:t>
+      </w:r>
+    </w:p>
+    <w:p>
+      <w:pPr>
+        <w:rPr>
+          <w:sz w:val="20"/>
+        </w:rPr>
+      </w:pPr>
+      <w:r>
+        <w:rPr>
+          <w:sz w:val="20"/>
+        </w:rPr>
+        <w:t>Kahaki, Seyed Mostafa Mousavi, Shih-Luen Wang, and Armen Stepanyants. "Accurate registration of 3D time-lapse microscopy images." </w:t>
+      </w:r>
+      <w:proofErr w:type="spellStart"/>
+      <w:r>
+        <w:rPr>
+          <w:sz w:val="20"/>
+        </w:rPr>
+        <w:t>bioRxiv</w:t>
+      </w:r>
+      <w:proofErr w:type="spellEnd"/>
+      <w:r>
+        <w:rPr>
+          <w:sz w:val="20"/>
+        </w:rPr>
+        <w:t> (2018): 436824.</w:t>
+      </w:r>
+    </w:p>
+    <w:p>
+      <w:pPr>
+        <w:rPr>
+          <w:sz w:val="20"/>
+        </w:rPr>
+      </w:pPr>
+      <w:r>
+        <w:rPr>
+          <w:sz w:val="20"/>
+        </w:rPr>
+        <w:t>Wang, Shih-Luen, Seyed Mostafa Mousavi Kahaki, and Armen Stepanyants. "Artificial neural network filters for enhancing 3D optical microscopy images of neurites." </w:t>
+      </w:r>
+      <w:proofErr w:type="spellStart"/>
+      <w:r>
+        <w:rPr>
+          <w:sz w:val="20"/>
+        </w:rPr>
+        <w:t>bioRxiv</w:t>
+      </w:r>
+      <w:proofErr w:type="spellEnd"/>
+      <w:r>
+        <w:rPr>
+          <w:sz w:val="20"/>
+        </w:rPr>
+        <w:t>(2018): 441071.</w:t>
       </w:r>
     </w:p>
     <w:p>
@@ -14978,11 +16328,11 @@
       <w:pPr>
         <w:pStyle w:val="Heading2"/>
       </w:pPr>
-      <w:bookmarkStart w:id="30" w:name="_Toc502137377"/>
+      <w:bookmarkStart w:id="31" w:name="_Toc502137377"/>
       <w:r>
         <w:t>Contributions</w:t>
       </w:r>
-      <w:bookmarkEnd w:id="30"/>
+      <w:bookmarkEnd w:id="31"/>
     </w:p>
     <w:p>
       <w:pPr>
@@ -14992,11 +16342,25 @@
         </w:rPr>
       </w:pPr>
       <w:r>
-        <w:t>Seyed Mostafa Mousavi Kahaki and Armen Stepanyants developed the software and prepared the documentations.</w:t>
+        <w:t xml:space="preserve">Seyed Mostafa Mousavi Kahaki and Armen Stepanyants developed the software and prepared the </w:t>
+      </w:r>
+      <w:r>
+        <w:rPr>
+          <w:noProof/>
+        </w:rPr>
+        <w:t>documentation</w:t>
+      </w:r>
+      <w:r>
+        <w:t>.</w:t>
       </w:r>
     </w:p>
     <w:sectPr>
-      <w:headerReference w:type="default" r:id="rId43"/>
+      <w:headerReference w:type="even" r:id="rId43"/>
+      <w:headerReference w:type="default" r:id="rId44"/>
+      <w:footerReference w:type="even" r:id="rId45"/>
+      <w:footerReference w:type="default" r:id="rId46"/>
+      <w:headerReference w:type="first" r:id="rId47"/>
+      <w:footerReference w:type="first" r:id="rId48"/>
       <w:pgSz w:w="11906" w:h="16838" w:code="9"/>
       <w:pgMar w:top="1440" w:right="1440" w:bottom="1440" w:left="1440" w:header="720" w:footer="720" w:gutter="0"/>
       <w:pgNumType w:start="0"/>
@@ -15033,6 +16397,36 @@
 </w:endnotes>
 </file>
 
+<file path=word/footer1.xml><?xml version="1.0" encoding="utf-8"?>
+<w:ftr xmlns:wpc="http://schemas.microsoft.com/office/word/2010/wordprocessingCanvas" xmlns:cx="http://schemas.microsoft.com/office/drawing/2014/chartex" xmlns:cx1="http://schemas.microsoft.com/office/drawing/2015/9/8/chartex" xmlns:cx2="http://schemas.microsoft.com/office/drawing/2015/10/21/chartex" xmlns:cx3="http://schemas.microsoft.com/office/drawing/2016/5/9/chartex" xmlns:cx4="http://schemas.microsoft.com/office/drawing/2016/5/10/chartex" xmlns:cx5="http://schemas.microsoft.com/office/drawing/2016/5/11/chartex" xmlns:cx6="http://schemas.microsoft.com/office/drawing/2016/5/12/chartex" xmlns:cx7="http://schemas.microsoft.com/office/drawing/2016/5/13/chartex" xmlns:cx8="http://schemas.microsoft.com/office/drawing/2016/5/14/chartex" xmlns:mc="http://schemas.openxmlformats.org/markup-compatibility/2006" xmlns:aink="http://schemas.microsoft.com/office/drawing/2016/ink" xmlns:am3d="http://schemas.microsoft.com/office/drawing/2017/model3d" xmlns:o="urn:schemas-microsoft-com:office:office" xmlns:r="http://schemas.openxmlformats.org/officeDocument/2006/relationships" xmlns:m="http://schemas.openxmlformats.org/officeDocument/2006/math" xmlns:v="urn:schemas-microsoft-com:vml" xmlns:wp14="http://schemas.microsoft.com/office/word/2010/wordprocessingDrawing" xmlns:wp="http://schemas.openxmlformats.org/drawingml/2006/wordprocessingDrawing" xmlns:w10="urn:schemas-microsoft-com:office:word" xmlns:w="http://schemas.openxmlformats.org/wordprocessingml/2006/main" xmlns:w14="http://schemas.microsoft.com/office/word/2010/wordml" xmlns:w15="http://schemas.microsoft.com/office/word/2012/wordml" xmlns:w16cid="http://schemas.microsoft.com/office/word/2016/wordml/cid" xmlns:w16se="http://schemas.microsoft.com/office/word/2015/wordml/symex" xmlns:wpg="http://schemas.microsoft.com/office/word/2010/wordprocessingGroup" xmlns:wpi="http://schemas.microsoft.com/office/word/2010/wordprocessingInk" xmlns:wne="http://schemas.microsoft.com/office/word/2006/wordml" xmlns:wps="http://schemas.microsoft.com/office/word/2010/wordprocessingShape" mc:Ignorable="w14 w15 w16se w16cid wp14">
+  <w:p>
+    <w:pPr>
+      <w:pStyle w:val="Footer"/>
+    </w:pPr>
+  </w:p>
+</w:ftr>
+</file>
+
+<file path=word/footer2.xml><?xml version="1.0" encoding="utf-8"?>
+<w:ftr xmlns:wpc="http://schemas.microsoft.com/office/word/2010/wordprocessingCanvas" xmlns:cx="http://schemas.microsoft.com/office/drawing/2014/chartex" xmlns:cx1="http://schemas.microsoft.com/office/drawing/2015/9/8/chartex" xmlns:cx2="http://schemas.microsoft.com/office/drawing/2015/10/21/chartex" xmlns:cx3="http://schemas.microsoft.com/office/drawing/2016/5/9/chartex" xmlns:cx4="http://schemas.microsoft.com/office/drawing/2016/5/10/chartex" xmlns:cx5="http://schemas.microsoft.com/office/drawing/2016/5/11/chartex" xmlns:cx6="http://schemas.microsoft.com/office/drawing/2016/5/12/chartex" xmlns:cx7="http://schemas.microsoft.com/office/drawing/2016/5/13/chartex" xmlns:cx8="http://schemas.microsoft.com/office/drawing/2016/5/14/chartex" xmlns:mc="http://schemas.openxmlformats.org/markup-compatibility/2006" xmlns:aink="http://schemas.microsoft.com/office/drawing/2016/ink" xmlns:am3d="http://schemas.microsoft.com/office/drawing/2017/model3d" xmlns:o="urn:schemas-microsoft-com:office:office" xmlns:r="http://schemas.openxmlformats.org/officeDocument/2006/relationships" xmlns:m="http://schemas.openxmlformats.org/officeDocument/2006/math" xmlns:v="urn:schemas-microsoft-com:vml" xmlns:wp14="http://schemas.microsoft.com/office/word/2010/wordprocessingDrawing" xmlns:wp="http://schemas.openxmlformats.org/drawingml/2006/wordprocessingDrawing" xmlns:w10="urn:schemas-microsoft-com:office:word" xmlns:w="http://schemas.openxmlformats.org/wordprocessingml/2006/main" xmlns:w14="http://schemas.microsoft.com/office/word/2010/wordml" xmlns:w15="http://schemas.microsoft.com/office/word/2012/wordml" xmlns:w16cid="http://schemas.microsoft.com/office/word/2016/wordml/cid" xmlns:w16se="http://schemas.microsoft.com/office/word/2015/wordml/symex" xmlns:wpg="http://schemas.microsoft.com/office/word/2010/wordprocessingGroup" xmlns:wpi="http://schemas.microsoft.com/office/word/2010/wordprocessingInk" xmlns:wne="http://schemas.microsoft.com/office/word/2006/wordml" xmlns:wps="http://schemas.microsoft.com/office/word/2010/wordprocessingShape" mc:Ignorable="w14 w15 w16se w16cid wp14">
+  <w:p>
+    <w:pPr>
+      <w:pStyle w:val="Footer"/>
+    </w:pPr>
+  </w:p>
+</w:ftr>
+</file>
+
+<file path=word/footer3.xml><?xml version="1.0" encoding="utf-8"?>
+<w:ftr xmlns:wpc="http://schemas.microsoft.com/office/word/2010/wordprocessingCanvas" xmlns:cx="http://schemas.microsoft.com/office/drawing/2014/chartex" xmlns:cx1="http://schemas.microsoft.com/office/drawing/2015/9/8/chartex" xmlns:cx2="http://schemas.microsoft.com/office/drawing/2015/10/21/chartex" xmlns:cx3="http://schemas.microsoft.com/office/drawing/2016/5/9/chartex" xmlns:cx4="http://schemas.microsoft.com/office/drawing/2016/5/10/chartex" xmlns:cx5="http://schemas.microsoft.com/office/drawing/2016/5/11/chartex" xmlns:cx6="http://schemas.microsoft.com/office/drawing/2016/5/12/chartex" xmlns:cx7="http://schemas.microsoft.com/office/drawing/2016/5/13/chartex" xmlns:cx8="http://schemas.microsoft.com/office/drawing/2016/5/14/chartex" xmlns:mc="http://schemas.openxmlformats.org/markup-compatibility/2006" xmlns:aink="http://schemas.microsoft.com/office/drawing/2016/ink" xmlns:am3d="http://schemas.microsoft.com/office/drawing/2017/model3d" xmlns:o="urn:schemas-microsoft-com:office:office" xmlns:r="http://schemas.openxmlformats.org/officeDocument/2006/relationships" xmlns:m="http://schemas.openxmlformats.org/officeDocument/2006/math" xmlns:v="urn:schemas-microsoft-com:vml" xmlns:wp14="http://schemas.microsoft.com/office/word/2010/wordprocessingDrawing" xmlns:wp="http://schemas.openxmlformats.org/drawingml/2006/wordprocessingDrawing" xmlns:w10="urn:schemas-microsoft-com:office:word" xmlns:w="http://schemas.openxmlformats.org/wordprocessingml/2006/main" xmlns:w14="http://schemas.microsoft.com/office/word/2010/wordml" xmlns:w15="http://schemas.microsoft.com/office/word/2012/wordml" xmlns:w16cid="http://schemas.microsoft.com/office/word/2016/wordml/cid" xmlns:w16se="http://schemas.microsoft.com/office/word/2015/wordml/symex" xmlns:wpg="http://schemas.microsoft.com/office/word/2010/wordprocessingGroup" xmlns:wpi="http://schemas.microsoft.com/office/word/2010/wordprocessingInk" xmlns:wne="http://schemas.microsoft.com/office/word/2006/wordml" xmlns:wps="http://schemas.microsoft.com/office/word/2010/wordprocessingShape" mc:Ignorable="w14 w15 w16se w16cid wp14">
+  <w:p>
+    <w:pPr>
+      <w:pStyle w:val="Footer"/>
+    </w:pPr>
+  </w:p>
+</w:ftr>
+</file>
+
 <file path=word/footnotes.xml><?xml version="1.0" encoding="utf-8"?>
 <w:footnotes xmlns:wpc="http://schemas.microsoft.com/office/word/2010/wordprocessingCanvas" xmlns:cx="http://schemas.microsoft.com/office/drawing/2014/chartex" xmlns:cx1="http://schemas.microsoft.com/office/drawing/2015/9/8/chartex" xmlns:cx2="http://schemas.microsoft.com/office/drawing/2015/10/21/chartex" xmlns:cx3="http://schemas.microsoft.com/office/drawing/2016/5/9/chartex" xmlns:cx4="http://schemas.microsoft.com/office/drawing/2016/5/10/chartex" xmlns:cx5="http://schemas.microsoft.com/office/drawing/2016/5/11/chartex" xmlns:cx6="http://schemas.microsoft.com/office/drawing/2016/5/12/chartex" xmlns:cx7="http://schemas.microsoft.com/office/drawing/2016/5/13/chartex" xmlns:cx8="http://schemas.microsoft.com/office/drawing/2016/5/14/chartex" xmlns:mc="http://schemas.openxmlformats.org/markup-compatibility/2006" xmlns:aink="http://schemas.microsoft.com/office/drawing/2016/ink" xmlns:am3d="http://schemas.microsoft.com/office/drawing/2017/model3d" xmlns:o="urn:schemas-microsoft-com:office:office" xmlns:r="http://schemas.openxmlformats.org/officeDocument/2006/relationships" xmlns:m="http://schemas.openxmlformats.org/officeDocument/2006/math" xmlns:v="urn:schemas-microsoft-com:vml" xmlns:wp14="http://schemas.microsoft.com/office/word/2010/wordprocessingDrawing" xmlns:wp="http://schemas.openxmlformats.org/drawingml/2006/wordprocessingDrawing" xmlns:w10="urn:schemas-microsoft-com:office:word" xmlns:w="http://schemas.openxmlformats.org/wordprocessingml/2006/main" xmlns:w14="http://schemas.microsoft.com/office/word/2010/wordml" xmlns:w15="http://schemas.microsoft.com/office/word/2012/wordml" xmlns:w16cid="http://schemas.microsoft.com/office/word/2016/wordml/cid" xmlns:w16se="http://schemas.microsoft.com/office/word/2015/wordml/symex" xmlns:wpg="http://schemas.microsoft.com/office/word/2010/wordprocessingGroup" xmlns:wpi="http://schemas.microsoft.com/office/word/2010/wordprocessingInk" xmlns:wne="http://schemas.microsoft.com/office/word/2006/wordml" xmlns:wps="http://schemas.microsoft.com/office/word/2010/wordprocessingShape" mc:Ignorable="w14 w15 w16se w16cid wp14">
   <w:footnote w:type="separator" w:id="-1">
@@ -15059,6 +16453,16 @@
 </file>
 
 <file path=word/header1.xml><?xml version="1.0" encoding="utf-8"?>
+<w:hdr xmlns:wpc="http://schemas.microsoft.com/office/word/2010/wordprocessingCanvas" xmlns:cx="http://schemas.microsoft.com/office/drawing/2014/chartex" xmlns:cx1="http://schemas.microsoft.com/office/drawing/2015/9/8/chartex" xmlns:cx2="http://schemas.microsoft.com/office/drawing/2015/10/21/chartex" xmlns:cx3="http://schemas.microsoft.com/office/drawing/2016/5/9/chartex" xmlns:cx4="http://schemas.microsoft.com/office/drawing/2016/5/10/chartex" xmlns:cx5="http://schemas.microsoft.com/office/drawing/2016/5/11/chartex" xmlns:cx6="http://schemas.microsoft.com/office/drawing/2016/5/12/chartex" xmlns:cx7="http://schemas.microsoft.com/office/drawing/2016/5/13/chartex" xmlns:cx8="http://schemas.microsoft.com/office/drawing/2016/5/14/chartex" xmlns:mc="http://schemas.openxmlformats.org/markup-compatibility/2006" xmlns:aink="http://schemas.microsoft.com/office/drawing/2016/ink" xmlns:am3d="http://schemas.microsoft.com/office/drawing/2017/model3d" xmlns:o="urn:schemas-microsoft-com:office:office" xmlns:r="http://schemas.openxmlformats.org/officeDocument/2006/relationships" xmlns:m="http://schemas.openxmlformats.org/officeDocument/2006/math" xmlns:v="urn:schemas-microsoft-com:vml" xmlns:wp14="http://schemas.microsoft.com/office/word/2010/wordprocessingDrawing" xmlns:wp="http://schemas.openxmlformats.org/drawingml/2006/wordprocessingDrawing" xmlns:w10="urn:schemas-microsoft-com:office:word" xmlns:w="http://schemas.openxmlformats.org/wordprocessingml/2006/main" xmlns:w14="http://schemas.microsoft.com/office/word/2010/wordml" xmlns:w15="http://schemas.microsoft.com/office/word/2012/wordml" xmlns:w16cid="http://schemas.microsoft.com/office/word/2016/wordml/cid" xmlns:w16se="http://schemas.microsoft.com/office/word/2015/wordml/symex" xmlns:wpg="http://schemas.microsoft.com/office/word/2010/wordprocessingGroup" xmlns:wpi="http://schemas.microsoft.com/office/word/2010/wordprocessingInk" xmlns:wne="http://schemas.microsoft.com/office/word/2006/wordml" xmlns:wps="http://schemas.microsoft.com/office/word/2010/wordprocessingShape" mc:Ignorable="w14 w15 w16se w16cid wp14">
+  <w:p>
+    <w:pPr>
+      <w:pStyle w:val="Header"/>
+    </w:pPr>
+  </w:p>
+</w:hdr>
+</file>
+
+<file path=word/header2.xml><?xml version="1.0" encoding="utf-8"?>
 <w:hdr xmlns:wpc="http://schemas.microsoft.com/office/word/2010/wordprocessingCanvas" xmlns:cx="http://schemas.microsoft.com/office/drawing/2014/chartex" xmlns:cx1="http://schemas.microsoft.com/office/drawing/2015/9/8/chartex" xmlns:cx2="http://schemas.microsoft.com/office/drawing/2015/10/21/chartex" xmlns:cx3="http://schemas.microsoft.com/office/drawing/2016/5/9/chartex" xmlns:cx4="http://schemas.microsoft.com/office/drawing/2016/5/10/chartex" xmlns:cx5="http://schemas.microsoft.com/office/drawing/2016/5/11/chartex" xmlns:cx6="http://schemas.microsoft.com/office/drawing/2016/5/12/chartex" xmlns:cx7="http://schemas.microsoft.com/office/drawing/2016/5/13/chartex" xmlns:cx8="http://schemas.microsoft.com/office/drawing/2016/5/14/chartex" xmlns:mc="http://schemas.openxmlformats.org/markup-compatibility/2006" xmlns:aink="http://schemas.microsoft.com/office/drawing/2016/ink" xmlns:am3d="http://schemas.microsoft.com/office/drawing/2017/model3d" xmlns:o="urn:schemas-microsoft-com:office:office" xmlns:r="http://schemas.openxmlformats.org/officeDocument/2006/relationships" xmlns:m="http://schemas.openxmlformats.org/officeDocument/2006/math" xmlns:v="urn:schemas-microsoft-com:vml" xmlns:wp14="http://schemas.microsoft.com/office/word/2010/wordprocessingDrawing" xmlns:wp="http://schemas.openxmlformats.org/drawingml/2006/wordprocessingDrawing" xmlns:w10="urn:schemas-microsoft-com:office:word" xmlns:w="http://schemas.openxmlformats.org/wordprocessingml/2006/main" xmlns:w14="http://schemas.microsoft.com/office/word/2010/wordml" xmlns:w15="http://schemas.microsoft.com/office/word/2012/wordml" xmlns:w16cid="http://schemas.microsoft.com/office/word/2016/wordml/cid" xmlns:w16se="http://schemas.microsoft.com/office/word/2015/wordml/symex" xmlns:wpg="http://schemas.microsoft.com/office/word/2010/wordprocessingGroup" xmlns:wpi="http://schemas.microsoft.com/office/word/2010/wordprocessingInk" xmlns:wne="http://schemas.microsoft.com/office/word/2006/wordml" xmlns:wps="http://schemas.microsoft.com/office/word/2010/wordprocessingShape" mc:Ignorable="w14 w15 w16se w16cid wp14">
   <w:sdt>
     <w:sdtPr>
@@ -15153,7 +16557,7 @@
             <w:spacing w:val="60"/>
             <w:lang w:val="es-ES"/>
           </w:rPr>
-          <w:t>2</w:t>
+          <w:t>3</w:t>
         </w:r>
         <w:r>
           <w:rPr>
@@ -15207,6 +16611,16 @@
       <w:rPr>
         <w:lang w:val="es-ES"/>
       </w:rPr>
+    </w:pPr>
+  </w:p>
+</w:hdr>
+</file>
+
+<file path=word/header3.xml><?xml version="1.0" encoding="utf-8"?>
+<w:hdr xmlns:wpc="http://schemas.microsoft.com/office/word/2010/wordprocessingCanvas" xmlns:cx="http://schemas.microsoft.com/office/drawing/2014/chartex" xmlns:cx1="http://schemas.microsoft.com/office/drawing/2015/9/8/chartex" xmlns:cx2="http://schemas.microsoft.com/office/drawing/2015/10/21/chartex" xmlns:cx3="http://schemas.microsoft.com/office/drawing/2016/5/9/chartex" xmlns:cx4="http://schemas.microsoft.com/office/drawing/2016/5/10/chartex" xmlns:cx5="http://schemas.microsoft.com/office/drawing/2016/5/11/chartex" xmlns:cx6="http://schemas.microsoft.com/office/drawing/2016/5/12/chartex" xmlns:cx7="http://schemas.microsoft.com/office/drawing/2016/5/13/chartex" xmlns:cx8="http://schemas.microsoft.com/office/drawing/2016/5/14/chartex" xmlns:mc="http://schemas.openxmlformats.org/markup-compatibility/2006" xmlns:aink="http://schemas.microsoft.com/office/drawing/2016/ink" xmlns:am3d="http://schemas.microsoft.com/office/drawing/2017/model3d" xmlns:o="urn:schemas-microsoft-com:office:office" xmlns:r="http://schemas.openxmlformats.org/officeDocument/2006/relationships" xmlns:m="http://schemas.openxmlformats.org/officeDocument/2006/math" xmlns:v="urn:schemas-microsoft-com:vml" xmlns:wp14="http://schemas.microsoft.com/office/word/2010/wordprocessingDrawing" xmlns:wp="http://schemas.openxmlformats.org/drawingml/2006/wordprocessingDrawing" xmlns:w10="urn:schemas-microsoft-com:office:word" xmlns:w="http://schemas.openxmlformats.org/wordprocessingml/2006/main" xmlns:w14="http://schemas.microsoft.com/office/word/2010/wordml" xmlns:w15="http://schemas.microsoft.com/office/word/2012/wordml" xmlns:w16cid="http://schemas.microsoft.com/office/word/2016/wordml/cid" xmlns:w16se="http://schemas.microsoft.com/office/word/2015/wordml/symex" xmlns:wpg="http://schemas.microsoft.com/office/word/2010/wordprocessingGroup" xmlns:wpi="http://schemas.microsoft.com/office/word/2010/wordprocessingInk" xmlns:wne="http://schemas.microsoft.com/office/word/2006/wordml" xmlns:wps="http://schemas.microsoft.com/office/word/2010/wordprocessingShape" mc:Ignorable="w14 w15 w16se w16cid wp14">
+  <w:p>
+    <w:pPr>
+      <w:pStyle w:val="Header"/>
     </w:pPr>
   </w:p>
 </w:hdr>
@@ -16879,7 +18293,7 @@
 
 <file path=customXml/item1.xml><?xml version="1.0" encoding="utf-8"?>
 <CoverPageProperties xmlns="http://schemas.microsoft.com/office/2006/coverPageProps">
-  <PublishDate>2018</PublishDate>
+  <PublishDate>2019</PublishDate>
   <Abstract/>
   <CompanyAddress>Boston, MA, USA</CompanyAddress>
   <CompanyPhone/>
@@ -16901,7 +18315,7 @@
 </file>
 
 <file path=customXml/itemProps2.xml><?xml version="1.0" encoding="utf-8"?>
-<ds:datastoreItem xmlns:ds="http://schemas.openxmlformats.org/officeDocument/2006/customXml" ds:itemID="{2A5D11B6-0543-46BF-9F08-D360A17C0A22}">
+<ds:datastoreItem xmlns:ds="http://schemas.openxmlformats.org/officeDocument/2006/customXml" ds:itemID="{A6D72B7E-795A-405E-8513-670A010A349C}">
   <ds:schemaRefs>
     <ds:schemaRef ds:uri="http://schemas.openxmlformats.org/officeDocument/2006/bibliography"/>
   </ds:schemaRefs>

</xml_diff>